<commit_message>
added two more questions
</commit_message>
<xml_diff>
--- a/Notes/final450/450Final.docx
+++ b/Notes/final450/450Final.docx
@@ -33929,6 +33929,8 @@
         <w:pStyle w:val="NoSpacing"/>
         <w:rPr>
           <w:rFonts w:cstheme="minorHAnsi"/>
+          <w:b/>
+          <w:bCs/>
           <w:sz w:val="16"/>
           <w:szCs w:val="16"/>
         </w:rPr>
@@ -33936,6 +33938,8 @@
       <w:r>
         <w:rPr>
           <w:rFonts w:cstheme="minorHAnsi"/>
+          <w:b/>
+          <w:bCs/>
           <w:sz w:val="16"/>
           <w:szCs w:val="16"/>
         </w:rPr>
@@ -33944,6 +33948,8 @@
       <w:r>
         <w:rPr>
           <w:rFonts w:cstheme="minorHAnsi"/>
+          <w:b/>
+          <w:bCs/>
           <w:sz w:val="16"/>
           <w:szCs w:val="16"/>
         </w:rPr>
@@ -34235,6 +34241,503 @@
                     <a:xfrm>
                       <a:off x="0" y="0"/>
                       <a:ext cx="2860171" cy="4179349"/>
+                    </a:xfrm>
+                    <a:prstGeom prst="rect">
+                      <a:avLst/>
+                    </a:prstGeom>
+                    <a:noFill/>
+                    <a:ln>
+                      <a:noFill/>
+                    </a:ln>
+                  </pic:spPr>
+                </pic:pic>
+              </a:graphicData>
+            </a:graphic>
+          </wp:inline>
+        </w:drawing>
+      </w:r>
+    </w:p>
+    <w:p>
+      <w:pPr>
+        <w:pStyle w:val="NoSpacing"/>
+        <w:rPr>
+          <w:rFonts w:cstheme="minorHAnsi"/>
+          <w:sz w:val="16"/>
+          <w:szCs w:val="16"/>
+        </w:rPr>
+      </w:pPr>
+    </w:p>
+    <w:p>
+      <w:pPr>
+        <w:pStyle w:val="NoSpacing"/>
+        <w:rPr>
+          <w:rFonts w:cstheme="minorHAnsi"/>
+          <w:sz w:val="16"/>
+          <w:szCs w:val="16"/>
+        </w:rPr>
+      </w:pPr>
+      <w:r>
+        <w:rPr>
+          <w:rFonts w:cstheme="minorHAnsi"/>
+          <w:b/>
+          <w:bCs/>
+          <w:sz w:val="16"/>
+          <w:szCs w:val="16"/>
+        </w:rPr>
+        <w:t>20-</w:t>
+      </w:r>
+      <w:r>
+        <w:rPr>
+          <w:rFonts w:cstheme="minorHAnsi"/>
+          <w:sz w:val="16"/>
+          <w:szCs w:val="16"/>
+        </w:rPr>
+        <w:t xml:space="preserve"> </w:t>
+      </w:r>
+      <w:r>
+        <w:rPr>
+          <w:rFonts w:cstheme="minorHAnsi"/>
+          <w:b/>
+          <w:bCs/>
+          <w:sz w:val="16"/>
+          <w:szCs w:val="16"/>
+        </w:rPr>
+        <w:t>Given an array of size n, find all elements in array that appear more than n/k times.</w:t>
+      </w:r>
+      <w:r>
+        <w:rPr>
+          <w:rFonts w:cstheme="minorHAnsi"/>
+          <w:sz w:val="16"/>
+          <w:szCs w:val="16"/>
+        </w:rPr>
+        <w:t xml:space="preserve"> </w:t>
+      </w:r>
+    </w:p>
+    <w:p>
+      <w:pPr>
+        <w:pStyle w:val="NoSpacing"/>
+        <w:rPr>
+          <w:rFonts w:cstheme="minorHAnsi"/>
+          <w:sz w:val="16"/>
+          <w:szCs w:val="16"/>
+        </w:rPr>
+      </w:pPr>
+      <w:r>
+        <w:rPr>
+          <w:rFonts w:cstheme="minorHAnsi"/>
+          <w:sz w:val="16"/>
+          <w:szCs w:val="16"/>
+        </w:rPr>
+        <w:t>For example, if the input arrays is {3, 1, 2, 2, 1, 2, 3, 3} and k is 4, then the output should be [2, 3].</w:t>
+      </w:r>
+    </w:p>
+    <w:p>
+      <w:pPr>
+        <w:pStyle w:val="NoSpacing"/>
+        <w:rPr>
+          <w:rFonts w:cstheme="minorHAnsi"/>
+          <w:sz w:val="16"/>
+          <w:szCs w:val="16"/>
+        </w:rPr>
+      </w:pPr>
+      <w:r>
+        <w:rPr>
+          <w:rFonts w:cstheme="minorHAnsi"/>
+          <w:sz w:val="16"/>
+          <w:szCs w:val="16"/>
+        </w:rPr>
+        <w:t xml:space="preserve">Note that size of array is 8 (or n = 8), so we need to find all elements that appear more than 2 (or 8/4) times. </w:t>
+      </w:r>
+    </w:p>
+    <w:p>
+      <w:pPr>
+        <w:pStyle w:val="NoSpacing"/>
+        <w:rPr>
+          <w:rFonts w:cstheme="minorHAnsi"/>
+          <w:sz w:val="16"/>
+          <w:szCs w:val="16"/>
+        </w:rPr>
+      </w:pPr>
+      <w:r>
+        <w:rPr>
+          <w:rFonts w:cstheme="minorHAnsi"/>
+          <w:sz w:val="16"/>
+          <w:szCs w:val="16"/>
+        </w:rPr>
+        <w:t>There are two elements that appear more than two times, 2 and 3.</w:t>
+      </w:r>
+    </w:p>
+    <w:p>
+      <w:pPr>
+        <w:pStyle w:val="NoSpacing"/>
+        <w:rPr>
+          <w:rFonts w:cstheme="minorHAnsi"/>
+          <w:sz w:val="16"/>
+          <w:szCs w:val="16"/>
+        </w:rPr>
+      </w:pPr>
+    </w:p>
+    <w:p>
+      <w:pPr>
+        <w:pStyle w:val="NoSpacing"/>
+        <w:rPr>
+          <w:rFonts w:cstheme="minorHAnsi"/>
+          <w:sz w:val="16"/>
+          <w:szCs w:val="16"/>
+        </w:rPr>
+      </w:pPr>
+      <w:r>
+        <w:rPr>
+          <w:noProof/>
+        </w:rPr>
+        <w:drawing>
+          <wp:inline distT="0" distB="0" distL="0" distR="0" wp14:anchorId="73815539" wp14:editId="0E8C4383">
+            <wp:extent cx="3449256" cy="3913565"/>
+            <wp:effectExtent l="0" t="0" r="0" b="0"/>
+            <wp:docPr id="18" name="Picture 18"/>
+            <wp:cNvGraphicFramePr>
+              <a:graphicFrameLocks xmlns:a="http://schemas.openxmlformats.org/drawingml/2006/main" noChangeAspect="1"/>
+            </wp:cNvGraphicFramePr>
+            <a:graphic xmlns:a="http://schemas.openxmlformats.org/drawingml/2006/main">
+              <a:graphicData uri="http://schemas.openxmlformats.org/drawingml/2006/picture">
+                <pic:pic xmlns:pic="http://schemas.openxmlformats.org/drawingml/2006/picture">
+                  <pic:nvPicPr>
+                    <pic:cNvPr id="0" name="Picture 7"/>
+                    <pic:cNvPicPr>
+                      <a:picLocks noChangeAspect="1" noChangeArrowheads="1"/>
+                    </pic:cNvPicPr>
+                  </pic:nvPicPr>
+                  <pic:blipFill>
+                    <a:blip r:embed="rId23" cstate="print">
+                      <a:extLst>
+                        <a:ext uri="{28A0092B-C50C-407E-A947-70E740481C1C}">
+                          <a14:useLocalDpi xmlns:a14="http://schemas.microsoft.com/office/drawing/2010/main" val="0"/>
+                        </a:ext>
+                      </a:extLst>
+                    </a:blip>
+                    <a:srcRect/>
+                    <a:stretch>
+                      <a:fillRect/>
+                    </a:stretch>
+                  </pic:blipFill>
+                  <pic:spPr bwMode="auto">
+                    <a:xfrm>
+                      <a:off x="0" y="0"/>
+                      <a:ext cx="3471472" cy="3938771"/>
+                    </a:xfrm>
+                    <a:prstGeom prst="rect">
+                      <a:avLst/>
+                    </a:prstGeom>
+                    <a:noFill/>
+                    <a:ln>
+                      <a:noFill/>
+                    </a:ln>
+                  </pic:spPr>
+                </pic:pic>
+              </a:graphicData>
+            </a:graphic>
+          </wp:inline>
+        </w:drawing>
+      </w:r>
+    </w:p>
+    <w:p>
+      <w:pPr>
+        <w:pStyle w:val="NoSpacing"/>
+        <w:rPr>
+          <w:rFonts w:cstheme="minorHAnsi"/>
+          <w:b/>
+          <w:bCs/>
+          <w:sz w:val="16"/>
+          <w:szCs w:val="16"/>
+        </w:rPr>
+      </w:pPr>
+      <w:r>
+        <w:rPr>
+          <w:rFonts w:cstheme="minorHAnsi"/>
+          <w:b/>
+          <w:bCs/>
+          <w:sz w:val="16"/>
+          <w:szCs w:val="16"/>
+        </w:rPr>
+        <w:lastRenderedPageBreak/>
+        <w:t xml:space="preserve">21- </w:t>
+      </w:r>
+      <w:r>
+        <w:rPr>
+          <w:rFonts w:cstheme="minorHAnsi"/>
+          <w:b/>
+          <w:bCs/>
+          <w:sz w:val="16"/>
+          <w:szCs w:val="16"/>
+        </w:rPr>
+        <w:t xml:space="preserve">Given two arrays: arr1[0..m-1] and arr2[0..n-1]. </w:t>
+      </w:r>
+    </w:p>
+    <w:p>
+      <w:pPr>
+        <w:pStyle w:val="NoSpacing"/>
+        <w:rPr>
+          <w:rFonts w:cstheme="minorHAnsi"/>
+          <w:sz w:val="16"/>
+          <w:szCs w:val="16"/>
+        </w:rPr>
+      </w:pPr>
+      <w:r>
+        <w:rPr>
+          <w:rFonts w:cstheme="minorHAnsi"/>
+          <w:sz w:val="16"/>
+          <w:szCs w:val="16"/>
+        </w:rPr>
+        <w:t xml:space="preserve">Find whether arr2[] is a subset of arr1[] or not. </w:t>
+      </w:r>
+    </w:p>
+    <w:p>
+      <w:pPr>
+        <w:pStyle w:val="NoSpacing"/>
+        <w:rPr>
+          <w:rFonts w:cstheme="minorHAnsi"/>
+          <w:sz w:val="16"/>
+          <w:szCs w:val="16"/>
+        </w:rPr>
+      </w:pPr>
+      <w:r>
+        <w:rPr>
+          <w:rFonts w:cstheme="minorHAnsi"/>
+          <w:sz w:val="16"/>
+          <w:szCs w:val="16"/>
+        </w:rPr>
+        <w:t xml:space="preserve">Both the arrays are not in sorted order. </w:t>
+      </w:r>
+    </w:p>
+    <w:p>
+      <w:pPr>
+        <w:pStyle w:val="NoSpacing"/>
+        <w:rPr>
+          <w:rFonts w:cstheme="minorHAnsi"/>
+          <w:sz w:val="16"/>
+          <w:szCs w:val="16"/>
+        </w:rPr>
+      </w:pPr>
+      <w:r>
+        <w:rPr>
+          <w:rFonts w:cstheme="minorHAnsi"/>
+          <w:sz w:val="16"/>
+          <w:szCs w:val="16"/>
+        </w:rPr>
+        <w:t xml:space="preserve">It may be assumed that elements in both </w:t>
+      </w:r>
+      <w:r>
+        <w:rPr>
+          <w:rFonts w:cstheme="minorHAnsi"/>
+          <w:sz w:val="16"/>
+          <w:szCs w:val="16"/>
+        </w:rPr>
+        <w:t>arrays</w:t>
+      </w:r>
+      <w:r>
+        <w:rPr>
+          <w:rFonts w:cstheme="minorHAnsi"/>
+          <w:sz w:val="16"/>
+          <w:szCs w:val="16"/>
+        </w:rPr>
+        <w:t xml:space="preserve"> are distinct.</w:t>
+      </w:r>
+    </w:p>
+    <w:p>
+      <w:pPr>
+        <w:pStyle w:val="NoSpacing"/>
+        <w:rPr>
+          <w:rFonts w:cstheme="minorHAnsi"/>
+          <w:sz w:val="16"/>
+          <w:szCs w:val="16"/>
+        </w:rPr>
+      </w:pPr>
+    </w:p>
+    <w:p>
+      <w:pPr>
+        <w:pStyle w:val="NoSpacing"/>
+        <w:rPr>
+          <w:rFonts w:cstheme="minorHAnsi"/>
+          <w:sz w:val="16"/>
+          <w:szCs w:val="16"/>
+        </w:rPr>
+      </w:pPr>
+      <w:r>
+        <w:rPr>
+          <w:rFonts w:cstheme="minorHAnsi"/>
+          <w:sz w:val="16"/>
+          <w:szCs w:val="16"/>
+        </w:rPr>
+        <w:t xml:space="preserve">Input: arr1[] = {11, 1, 13, 21, 3, 7}, arr2[] = {11, 3, 7, 1} </w:t>
+      </w:r>
+    </w:p>
+    <w:p>
+      <w:pPr>
+        <w:pStyle w:val="NoSpacing"/>
+        <w:rPr>
+          <w:rFonts w:cstheme="minorHAnsi"/>
+          <w:sz w:val="16"/>
+          <w:szCs w:val="16"/>
+        </w:rPr>
+      </w:pPr>
+      <w:r>
+        <w:rPr>
+          <w:rFonts w:cstheme="minorHAnsi"/>
+          <w:sz w:val="16"/>
+          <w:szCs w:val="16"/>
+        </w:rPr>
+        <w:t>Output: arr2[] is a subset of arr1[]</w:t>
+      </w:r>
+    </w:p>
+    <w:p>
+      <w:pPr>
+        <w:pStyle w:val="NoSpacing"/>
+        <w:rPr>
+          <w:rFonts w:cstheme="minorHAnsi"/>
+          <w:sz w:val="16"/>
+          <w:szCs w:val="16"/>
+        </w:rPr>
+      </w:pPr>
+    </w:p>
+    <w:p>
+      <w:pPr>
+        <w:pStyle w:val="NoSpacing"/>
+        <w:rPr>
+          <w:rFonts w:cstheme="minorHAnsi"/>
+          <w:sz w:val="16"/>
+          <w:szCs w:val="16"/>
+        </w:rPr>
+      </w:pPr>
+      <w:r>
+        <w:rPr>
+          <w:rFonts w:cstheme="minorHAnsi"/>
+          <w:sz w:val="16"/>
+          <w:szCs w:val="16"/>
+        </w:rPr>
+        <w:t xml:space="preserve">Input: arr1[] = {1, 2, 3, 4, 5, 6}, arr2[] = {1, 2, 4} </w:t>
+      </w:r>
+    </w:p>
+    <w:p>
+      <w:pPr>
+        <w:pStyle w:val="NoSpacing"/>
+        <w:rPr>
+          <w:rFonts w:cstheme="minorHAnsi"/>
+          <w:sz w:val="16"/>
+          <w:szCs w:val="16"/>
+        </w:rPr>
+      </w:pPr>
+      <w:r>
+        <w:rPr>
+          <w:rFonts w:cstheme="minorHAnsi"/>
+          <w:sz w:val="16"/>
+          <w:szCs w:val="16"/>
+        </w:rPr>
+        <w:t>Output: arr2[] is a subset of arr1[]</w:t>
+      </w:r>
+    </w:p>
+    <w:p>
+      <w:pPr>
+        <w:pStyle w:val="NoSpacing"/>
+        <w:rPr>
+          <w:rFonts w:cstheme="minorHAnsi"/>
+          <w:sz w:val="16"/>
+          <w:szCs w:val="16"/>
+        </w:rPr>
+      </w:pPr>
+    </w:p>
+    <w:p>
+      <w:pPr>
+        <w:pStyle w:val="NoSpacing"/>
+        <w:rPr>
+          <w:rFonts w:cstheme="minorHAnsi"/>
+          <w:sz w:val="16"/>
+          <w:szCs w:val="16"/>
+        </w:rPr>
+      </w:pPr>
+      <w:r>
+        <w:rPr>
+          <w:rFonts w:cstheme="minorHAnsi"/>
+          <w:sz w:val="16"/>
+          <w:szCs w:val="16"/>
+        </w:rPr>
+        <w:t xml:space="preserve">Input: arr1[] = {10, 5, 2, 23, 19}, arr2[] = {19, 5, 3} </w:t>
+      </w:r>
+    </w:p>
+    <w:p>
+      <w:pPr>
+        <w:pStyle w:val="NoSpacing"/>
+        <w:rPr>
+          <w:rFonts w:cstheme="minorHAnsi"/>
+          <w:sz w:val="16"/>
+          <w:szCs w:val="16"/>
+        </w:rPr>
+      </w:pPr>
+      <w:r>
+        <w:rPr>
+          <w:rFonts w:cstheme="minorHAnsi"/>
+          <w:sz w:val="16"/>
+          <w:szCs w:val="16"/>
+        </w:rPr>
+        <w:t>Output: arr2[] is not a subset of arr1[]</w:t>
+      </w:r>
+    </w:p>
+    <w:p>
+      <w:pPr>
+        <w:pStyle w:val="NoSpacing"/>
+        <w:rPr>
+          <w:rFonts w:cstheme="minorHAnsi"/>
+          <w:sz w:val="16"/>
+          <w:szCs w:val="16"/>
+        </w:rPr>
+      </w:pPr>
+    </w:p>
+    <w:p>
+      <w:pPr>
+        <w:pStyle w:val="NoSpacing"/>
+        <w:rPr>
+          <w:rFonts w:cstheme="minorHAnsi"/>
+          <w:sz w:val="16"/>
+          <w:szCs w:val="16"/>
+        </w:rPr>
+      </w:pPr>
+      <w:r>
+        <w:rPr>
+          <w:noProof/>
+        </w:rPr>
+        <w:drawing>
+          <wp:inline distT="0" distB="0" distL="0" distR="0" wp14:anchorId="3EC76E59" wp14:editId="37E5B46B">
+            <wp:extent cx="2691114" cy="3932317"/>
+            <wp:effectExtent l="0" t="0" r="0" b="0"/>
+            <wp:docPr id="19" name="Picture 19"/>
+            <wp:cNvGraphicFramePr>
+              <a:graphicFrameLocks xmlns:a="http://schemas.openxmlformats.org/drawingml/2006/main" noChangeAspect="1"/>
+            </wp:cNvGraphicFramePr>
+            <a:graphic xmlns:a="http://schemas.openxmlformats.org/drawingml/2006/main">
+              <a:graphicData uri="http://schemas.openxmlformats.org/drawingml/2006/picture">
+                <pic:pic xmlns:pic="http://schemas.openxmlformats.org/drawingml/2006/picture">
+                  <pic:nvPicPr>
+                    <pic:cNvPr id="0" name="Picture 9"/>
+                    <pic:cNvPicPr>
+                      <a:picLocks noChangeAspect="1" noChangeArrowheads="1"/>
+                    </pic:cNvPicPr>
+                  </pic:nvPicPr>
+                  <pic:blipFill>
+                    <a:blip r:embed="rId24" cstate="print">
+                      <a:extLst>
+                        <a:ext uri="{28A0092B-C50C-407E-A947-70E740481C1C}">
+                          <a14:useLocalDpi xmlns:a14="http://schemas.microsoft.com/office/drawing/2010/main" val="0"/>
+                        </a:ext>
+                      </a:extLst>
+                    </a:blip>
+                    <a:srcRect/>
+                    <a:stretch>
+                      <a:fillRect/>
+                    </a:stretch>
+                  </pic:blipFill>
+                  <pic:spPr bwMode="auto">
+                    <a:xfrm>
+                      <a:off x="0" y="0"/>
+                      <a:ext cx="2714873" cy="3967035"/>
                     </a:xfrm>
                     <a:prstGeom prst="rect">
                       <a:avLst/>

</xml_diff>

<commit_message>
starting dp today. Fully frustrated.
</commit_message>
<xml_diff>
--- a/Notes/final450/450Final.docx
+++ b/Notes/final450/450Final.docx
@@ -44072,9 +44072,12 @@
           <w:sz w:val="16"/>
           <w:szCs w:val="16"/>
         </w:rPr>
-        <w:t xml:space="preserve">22- </w:t>
-      </w:r>
-      <w:r>
+        <w:t>22- Find a triplet that sum to a given value</w:t>
+      </w:r>
+    </w:p>
+    <w:p>
+      <w:pPr>
+        <w:pStyle w:val="NoSpacing"/>
         <w:rPr>
           <w:rFonts w:cstheme="minorHAnsi"/>
           <w:b/>
@@ -44082,8 +44085,7 @@
           <w:sz w:val="16"/>
           <w:szCs w:val="16"/>
         </w:rPr>
-        <w:t>Find a triplet that sum to a given value</w:t>
-      </w:r>
+      </w:pPr>
     </w:p>
     <w:p>
       <w:pPr>
@@ -44096,12 +44098,50 @@
           <w:szCs w:val="16"/>
         </w:rPr>
       </w:pPr>
+      <w:r>
+        <w:rPr>
+          <w:rFonts w:cstheme="minorHAnsi"/>
+          <w:sz w:val="16"/>
+          <w:szCs w:val="16"/>
+        </w:rPr>
+        <w:t xml:space="preserve">Note: this is just one outer loop more than </w:t>
+      </w:r>
+      <w:r>
+        <w:rPr>
+          <w:rFonts w:cstheme="minorHAnsi"/>
+          <w:b/>
+          <w:bCs/>
+          <w:sz w:val="16"/>
+          <w:szCs w:val="16"/>
+        </w:rPr>
+        <w:t>#</w:t>
+      </w:r>
+      <w:r>
+        <w:rPr>
+          <w:rFonts w:cstheme="minorHAnsi"/>
+          <w:b/>
+          <w:bCs/>
+          <w:sz w:val="16"/>
+          <w:szCs w:val="16"/>
+        </w:rPr>
+        <w:t>12- Pairs equal to given sum</w:t>
+      </w:r>
     </w:p>
     <w:p>
       <w:pPr>
         <w:pStyle w:val="NoSpacing"/>
         <w:rPr>
           <w:rFonts w:cstheme="minorHAnsi"/>
+          <w:sz w:val="16"/>
+          <w:szCs w:val="16"/>
+        </w:rPr>
+      </w:pPr>
+    </w:p>
+    <w:p>
+      <w:pPr>
+        <w:pStyle w:val="NoSpacing"/>
+        <w:rPr>
+          <w:rFonts w:cstheme="minorHAnsi"/>
           <w:b/>
           <w:bCs/>
           <w:sz w:val="16"/>
@@ -44114,7 +44154,7 @@
           <w:sz w:val="16"/>
           <w:szCs w:val="16"/>
         </w:rPr>
-        <w:t xml:space="preserve">Note: this is just one outer loop more than </w:t>
+        <w:t xml:space="preserve">So, best TC for this is </w:t>
       </w:r>
       <w:r>
         <w:rPr>
@@ -44124,8 +44164,17 @@
           <w:sz w:val="16"/>
           <w:szCs w:val="16"/>
         </w:rPr>
-        <w:t>#</w:t>
-      </w:r>
+        <w:t>O(n^2)</w:t>
+      </w:r>
+      <w:r>
+        <w:rPr>
+          <w:rFonts w:cstheme="minorHAnsi"/>
+          <w:sz w:val="16"/>
+          <w:szCs w:val="16"/>
+        </w:rPr>
+        <w:t xml:space="preserve"> and SC is </w:t>
+      </w:r>
+      <w:proofErr w:type="gramStart"/>
       <w:r>
         <w:rPr>
           <w:rFonts w:cstheme="minorHAnsi"/>
@@ -44134,7 +44183,18 @@
           <w:sz w:val="16"/>
           <w:szCs w:val="16"/>
         </w:rPr>
-        <w:t>12- Pairs equal to given sum</w:t>
+        <w:t>O(</w:t>
+      </w:r>
+      <w:proofErr w:type="gramEnd"/>
+      <w:r>
+        <w:rPr>
+          <w:rFonts w:cstheme="minorHAnsi"/>
+          <w:b/>
+          <w:bCs/>
+          <w:sz w:val="16"/>
+          <w:szCs w:val="16"/>
+        </w:rPr>
+        <w:t>1)</w:t>
       </w:r>
     </w:p>
     <w:p>
@@ -44142,6 +44202,8 @@
         <w:pStyle w:val="NoSpacing"/>
         <w:rPr>
           <w:rFonts w:cstheme="minorHAnsi"/>
+          <w:b/>
+          <w:bCs/>
           <w:sz w:val="16"/>
           <w:szCs w:val="16"/>
         </w:rPr>
@@ -44161,50 +44223,12 @@
       <w:r>
         <w:rPr>
           <w:rFonts w:cstheme="minorHAnsi"/>
-          <w:sz w:val="16"/>
-          <w:szCs w:val="16"/>
-        </w:rPr>
-        <w:t xml:space="preserve">So, best TC for this is </w:t>
-      </w:r>
-      <w:r>
-        <w:rPr>
-          <w:rFonts w:cstheme="minorHAnsi"/>
           <w:b/>
           <w:bCs/>
           <w:sz w:val="16"/>
           <w:szCs w:val="16"/>
         </w:rPr>
-        <w:t>O(n^2)</w:t>
-      </w:r>
-      <w:r>
-        <w:rPr>
-          <w:rFonts w:cstheme="minorHAnsi"/>
-          <w:sz w:val="16"/>
-          <w:szCs w:val="16"/>
-        </w:rPr>
-        <w:t xml:space="preserve"> and SC is </w:t>
-      </w:r>
-      <w:proofErr w:type="gramStart"/>
-      <w:r>
-        <w:rPr>
-          <w:rFonts w:cstheme="minorHAnsi"/>
-          <w:b/>
-          <w:bCs/>
-          <w:sz w:val="16"/>
-          <w:szCs w:val="16"/>
-        </w:rPr>
-        <w:t>O(</w:t>
-      </w:r>
-      <w:proofErr w:type="gramEnd"/>
-      <w:r>
-        <w:rPr>
-          <w:rFonts w:cstheme="minorHAnsi"/>
-          <w:b/>
-          <w:bCs/>
-          <w:sz w:val="16"/>
-          <w:szCs w:val="16"/>
-        </w:rPr>
-        <w:t>1)</w:t>
+        <w:t>23- Rain water trapping problem</w:t>
       </w:r>
     </w:p>
     <w:p>
@@ -44212,47 +44236,14 @@
         <w:pStyle w:val="NoSpacing"/>
         <w:rPr>
           <w:rFonts w:cstheme="minorHAnsi"/>
-          <w:b/>
-          <w:bCs/>
-          <w:sz w:val="16"/>
-          <w:szCs w:val="16"/>
-        </w:rPr>
-      </w:pPr>
-    </w:p>
-    <w:p>
-      <w:pPr>
-        <w:pStyle w:val="NoSpacing"/>
-        <w:rPr>
-          <w:rFonts w:cstheme="minorHAnsi"/>
-          <w:b/>
-          <w:bCs/>
-          <w:sz w:val="16"/>
-          <w:szCs w:val="16"/>
-        </w:rPr>
-      </w:pPr>
-      <w:r>
-        <w:rPr>
-          <w:rFonts w:cstheme="minorHAnsi"/>
-          <w:b/>
-          <w:bCs/>
-          <w:sz w:val="16"/>
-          <w:szCs w:val="16"/>
-        </w:rPr>
-        <w:t>23- Rain water trapping problem</w:t>
-      </w:r>
-    </w:p>
-    <w:p>
-      <w:pPr>
-        <w:pStyle w:val="NoSpacing"/>
-        <w:rPr>
-          <w:rFonts w:cstheme="minorHAnsi"/>
-          <w:sz w:val="16"/>
-          <w:szCs w:val="16"/>
-        </w:rPr>
-      </w:pPr>
-      <w:r>
-        <w:rPr>
-          <w:rFonts w:cstheme="minorHAnsi"/>
+          <w:sz w:val="16"/>
+          <w:szCs w:val="16"/>
+        </w:rPr>
+      </w:pPr>
+      <w:r>
+        <w:rPr>
+          <w:rFonts w:cstheme="minorHAnsi"/>
+          <w:noProof/>
           <w:sz w:val="16"/>
           <w:szCs w:val="16"/>
         </w:rPr>
@@ -44608,13 +44599,14 @@
       <w:r>
         <w:rPr>
           <w:rFonts w:cstheme="minorHAnsi"/>
+          <w:noProof/>
           <w:sz w:val="16"/>
           <w:szCs w:val="16"/>
         </w:rPr>
         <w:lastRenderedPageBreak/>
         <w:drawing>
-          <wp:inline distT="0" distB="0" distL="0" distR="0" wp14:anchorId="4E77F11B" wp14:editId="5AA4EBD9">
-            <wp:extent cx="2720051" cy="1586408"/>
+          <wp:inline distT="0" distB="0" distL="0" distR="0" wp14:anchorId="4E77F11B" wp14:editId="79211907">
+            <wp:extent cx="2719705" cy="2425370"/>
             <wp:effectExtent l="0" t="0" r="4445" b="0"/>
             <wp:docPr id="24" name="Picture 24"/>
             <wp:cNvGraphicFramePr>
@@ -44636,7 +44628,7 @@
                   <pic:spPr>
                     <a:xfrm>
                       <a:off x="0" y="0"/>
-                      <a:ext cx="2730726" cy="1592634"/>
+                      <a:ext cx="2738641" cy="2442257"/>
                     </a:xfrm>
                     <a:prstGeom prst="rect">
                       <a:avLst/>
@@ -44648,22 +44640,12 @@
           </wp:inline>
         </w:drawing>
       </w:r>
-    </w:p>
-    <w:p>
-      <w:pPr>
-        <w:pStyle w:val="NoSpacing"/>
-        <w:rPr>
-          <w:rFonts w:cstheme="minorHAnsi"/>
-          <w:sz w:val="16"/>
-          <w:szCs w:val="16"/>
-        </w:rPr>
-      </w:pPr>
       <w:r>
         <w:rPr>
           <w:noProof/>
         </w:rPr>
         <w:drawing>
-          <wp:inline distT="0" distB="0" distL="0" distR="0" wp14:anchorId="0F19DA74" wp14:editId="273ACA36">
+          <wp:inline distT="0" distB="0" distL="0" distR="0" wp14:anchorId="3C616137" wp14:editId="7EDB5FD5">
             <wp:extent cx="2724872" cy="2413321"/>
             <wp:effectExtent l="0" t="0" r="0" b="6350"/>
             <wp:docPr id="27" name="Picture 27"/>
@@ -44695,7 +44677,7 @@
                   <pic:spPr bwMode="auto">
                     <a:xfrm>
                       <a:off x="0" y="0"/>
-                      <a:ext cx="2743005" cy="2429381"/>
+                      <a:ext cx="2724872" cy="2413321"/>
                     </a:xfrm>
                     <a:prstGeom prst="rect">
                       <a:avLst/>
@@ -44731,16 +44713,10 @@
           <w:szCs w:val="16"/>
         </w:rPr>
       </w:pPr>
-      <w:r>
-        <w:rPr>
-          <w:rFonts w:cstheme="minorHAnsi"/>
-          <w:sz w:val="16"/>
-          <w:szCs w:val="16"/>
-        </w:rPr>
-        <w:t xml:space="preserve">TC – </w:t>
-      </w:r>
-      <w:proofErr w:type="gramStart"/>
-      <w:r>
+    </w:p>
+    <w:p>
+      <w:pPr>
+        <w:pStyle w:val="NoSpacing"/>
         <w:rPr>
           <w:rFonts w:cstheme="minorHAnsi"/>
           <w:b/>
@@ -44748,9 +44724,16 @@
           <w:sz w:val="16"/>
           <w:szCs w:val="16"/>
         </w:rPr>
-        <w:t>O(</w:t>
-      </w:r>
-      <w:proofErr w:type="gramEnd"/>
+      </w:pPr>
+      <w:r>
+        <w:rPr>
+          <w:rFonts w:cstheme="minorHAnsi"/>
+          <w:sz w:val="16"/>
+          <w:szCs w:val="16"/>
+        </w:rPr>
+        <w:t xml:space="preserve">TC – </w:t>
+      </w:r>
+      <w:proofErr w:type="gramStart"/>
       <w:r>
         <w:rPr>
           <w:rFonts w:cstheme="minorHAnsi"/>
@@ -44759,16 +44742,9 @@
           <w:sz w:val="16"/>
           <w:szCs w:val="16"/>
         </w:rPr>
-        <w:t>n log n)</w:t>
-      </w:r>
-      <w:r>
-        <w:rPr>
-          <w:rFonts w:cstheme="minorHAnsi"/>
-          <w:sz w:val="16"/>
-          <w:szCs w:val="16"/>
-        </w:rPr>
-        <w:t xml:space="preserve"> --- SC – </w:t>
-      </w:r>
+        <w:t>O(</w:t>
+      </w:r>
+      <w:proofErr w:type="gramEnd"/>
       <w:r>
         <w:rPr>
           <w:rFonts w:cstheme="minorHAnsi"/>
@@ -44777,7 +44753,794 @@
           <w:sz w:val="16"/>
           <w:szCs w:val="16"/>
         </w:rPr>
+        <w:t>n log n)</w:t>
+      </w:r>
+      <w:r>
+        <w:rPr>
+          <w:rFonts w:cstheme="minorHAnsi"/>
+          <w:sz w:val="16"/>
+          <w:szCs w:val="16"/>
+        </w:rPr>
+        <w:t xml:space="preserve"> --- SC – </w:t>
+      </w:r>
+      <w:r>
+        <w:rPr>
+          <w:rFonts w:cstheme="minorHAnsi"/>
+          <w:b/>
+          <w:bCs/>
+          <w:sz w:val="16"/>
+          <w:szCs w:val="16"/>
+        </w:rPr>
         <w:t>O(1)</w:t>
+      </w:r>
+    </w:p>
+    <w:p>
+      <w:pPr>
+        <w:pStyle w:val="NoSpacing"/>
+        <w:rPr>
+          <w:rFonts w:cstheme="minorHAnsi"/>
+          <w:b/>
+          <w:bCs/>
+          <w:sz w:val="16"/>
+          <w:szCs w:val="16"/>
+        </w:rPr>
+      </w:pPr>
+    </w:p>
+    <w:p>
+      <w:pPr>
+        <w:pStyle w:val="NoSpacing"/>
+        <w:rPr>
+          <w:rFonts w:cstheme="minorHAnsi"/>
+          <w:b/>
+          <w:bCs/>
+          <w:sz w:val="16"/>
+          <w:szCs w:val="16"/>
+        </w:rPr>
+      </w:pPr>
+    </w:p>
+    <w:p>
+      <w:pPr>
+        <w:pStyle w:val="NoSpacing"/>
+        <w:rPr>
+          <w:rFonts w:cstheme="minorHAnsi"/>
+          <w:b/>
+          <w:bCs/>
+          <w:sz w:val="16"/>
+          <w:szCs w:val="16"/>
+        </w:rPr>
+      </w:pPr>
+    </w:p>
+    <w:p>
+      <w:pPr>
+        <w:pStyle w:val="NoSpacing"/>
+        <w:rPr>
+          <w:rFonts w:cstheme="minorHAnsi"/>
+          <w:b/>
+          <w:bCs/>
+          <w:sz w:val="16"/>
+          <w:szCs w:val="16"/>
+        </w:rPr>
+      </w:pPr>
+    </w:p>
+    <w:p>
+      <w:pPr>
+        <w:pStyle w:val="NoSpacing"/>
+        <w:rPr>
+          <w:rFonts w:cstheme="minorHAnsi"/>
+          <w:b/>
+          <w:bCs/>
+          <w:sz w:val="16"/>
+          <w:szCs w:val="16"/>
+        </w:rPr>
+      </w:pPr>
+    </w:p>
+    <w:p>
+      <w:pPr>
+        <w:pStyle w:val="NoSpacing"/>
+        <w:rPr>
+          <w:rFonts w:cstheme="minorHAnsi"/>
+          <w:b/>
+          <w:bCs/>
+          <w:sz w:val="16"/>
+          <w:szCs w:val="16"/>
+        </w:rPr>
+      </w:pPr>
+    </w:p>
+    <w:p>
+      <w:pPr>
+        <w:pStyle w:val="NoSpacing"/>
+        <w:rPr>
+          <w:rFonts w:cstheme="minorHAnsi"/>
+          <w:b/>
+          <w:bCs/>
+          <w:sz w:val="16"/>
+          <w:szCs w:val="16"/>
+        </w:rPr>
+      </w:pPr>
+    </w:p>
+    <w:p>
+      <w:pPr>
+        <w:pStyle w:val="NoSpacing"/>
+        <w:rPr>
+          <w:rFonts w:cstheme="minorHAnsi"/>
+          <w:b/>
+          <w:bCs/>
+          <w:sz w:val="16"/>
+          <w:szCs w:val="16"/>
+        </w:rPr>
+      </w:pPr>
+    </w:p>
+    <w:p>
+      <w:pPr>
+        <w:pStyle w:val="NoSpacing"/>
+        <w:rPr>
+          <w:rFonts w:cstheme="minorHAnsi"/>
+          <w:b/>
+          <w:bCs/>
+          <w:sz w:val="16"/>
+          <w:szCs w:val="16"/>
+        </w:rPr>
+      </w:pPr>
+    </w:p>
+    <w:p>
+      <w:pPr>
+        <w:pStyle w:val="NoSpacing"/>
+        <w:rPr>
+          <w:rFonts w:cstheme="minorHAnsi"/>
+          <w:b/>
+          <w:bCs/>
+          <w:sz w:val="16"/>
+          <w:szCs w:val="16"/>
+        </w:rPr>
+      </w:pPr>
+    </w:p>
+    <w:p>
+      <w:pPr>
+        <w:pStyle w:val="NoSpacing"/>
+        <w:rPr>
+          <w:rFonts w:cstheme="minorHAnsi"/>
+          <w:b/>
+          <w:bCs/>
+          <w:sz w:val="16"/>
+          <w:szCs w:val="16"/>
+        </w:rPr>
+      </w:pPr>
+    </w:p>
+    <w:p>
+      <w:pPr>
+        <w:pStyle w:val="NoSpacing"/>
+        <w:rPr>
+          <w:rFonts w:cstheme="minorHAnsi"/>
+          <w:b/>
+          <w:bCs/>
+          <w:sz w:val="16"/>
+          <w:szCs w:val="16"/>
+        </w:rPr>
+      </w:pPr>
+    </w:p>
+    <w:p>
+      <w:pPr>
+        <w:pStyle w:val="NoSpacing"/>
+        <w:rPr>
+          <w:rFonts w:cstheme="minorHAnsi"/>
+          <w:b/>
+          <w:bCs/>
+          <w:sz w:val="16"/>
+          <w:szCs w:val="16"/>
+        </w:rPr>
+      </w:pPr>
+    </w:p>
+    <w:p>
+      <w:pPr>
+        <w:pStyle w:val="NoSpacing"/>
+        <w:rPr>
+          <w:rFonts w:cstheme="minorHAnsi"/>
+          <w:b/>
+          <w:bCs/>
+          <w:sz w:val="16"/>
+          <w:szCs w:val="16"/>
+        </w:rPr>
+      </w:pPr>
+    </w:p>
+    <w:p>
+      <w:pPr>
+        <w:pStyle w:val="NoSpacing"/>
+        <w:rPr>
+          <w:rFonts w:cstheme="minorHAnsi"/>
+          <w:b/>
+          <w:bCs/>
+          <w:sz w:val="16"/>
+          <w:szCs w:val="16"/>
+        </w:rPr>
+      </w:pPr>
+    </w:p>
+    <w:p>
+      <w:pPr>
+        <w:pStyle w:val="NoSpacing"/>
+        <w:rPr>
+          <w:rFonts w:cstheme="minorHAnsi"/>
+          <w:b/>
+          <w:bCs/>
+          <w:sz w:val="16"/>
+          <w:szCs w:val="16"/>
+        </w:rPr>
+      </w:pPr>
+    </w:p>
+    <w:p>
+      <w:pPr>
+        <w:pStyle w:val="NoSpacing"/>
+        <w:rPr>
+          <w:rFonts w:cstheme="minorHAnsi"/>
+          <w:b/>
+          <w:bCs/>
+          <w:sz w:val="16"/>
+          <w:szCs w:val="16"/>
+        </w:rPr>
+      </w:pPr>
+    </w:p>
+    <w:p>
+      <w:pPr>
+        <w:pStyle w:val="NoSpacing"/>
+        <w:rPr>
+          <w:rFonts w:cstheme="minorHAnsi"/>
+          <w:b/>
+          <w:bCs/>
+          <w:sz w:val="16"/>
+          <w:szCs w:val="16"/>
+        </w:rPr>
+      </w:pPr>
+    </w:p>
+    <w:p>
+      <w:pPr>
+        <w:pStyle w:val="NoSpacing"/>
+        <w:rPr>
+          <w:rFonts w:cstheme="minorHAnsi"/>
+          <w:b/>
+          <w:bCs/>
+          <w:sz w:val="16"/>
+          <w:szCs w:val="16"/>
+        </w:rPr>
+      </w:pPr>
+    </w:p>
+    <w:p>
+      <w:pPr>
+        <w:pStyle w:val="NoSpacing"/>
+        <w:rPr>
+          <w:rFonts w:cstheme="minorHAnsi"/>
+          <w:b/>
+          <w:bCs/>
+          <w:sz w:val="16"/>
+          <w:szCs w:val="16"/>
+        </w:rPr>
+      </w:pPr>
+    </w:p>
+    <w:p>
+      <w:pPr>
+        <w:pStyle w:val="NoSpacing"/>
+        <w:rPr>
+          <w:rFonts w:cstheme="minorHAnsi"/>
+          <w:b/>
+          <w:bCs/>
+          <w:sz w:val="16"/>
+          <w:szCs w:val="16"/>
+        </w:rPr>
+      </w:pPr>
+    </w:p>
+    <w:p>
+      <w:pPr>
+        <w:pStyle w:val="NoSpacing"/>
+        <w:rPr>
+          <w:rFonts w:cstheme="minorHAnsi"/>
+          <w:b/>
+          <w:bCs/>
+          <w:sz w:val="16"/>
+          <w:szCs w:val="16"/>
+        </w:rPr>
+      </w:pPr>
+    </w:p>
+    <w:p>
+      <w:pPr>
+        <w:pStyle w:val="NoSpacing"/>
+        <w:rPr>
+          <w:rFonts w:cstheme="minorHAnsi"/>
+          <w:b/>
+          <w:bCs/>
+          <w:sz w:val="16"/>
+          <w:szCs w:val="16"/>
+        </w:rPr>
+      </w:pPr>
+    </w:p>
+    <w:p>
+      <w:pPr>
+        <w:pStyle w:val="NoSpacing"/>
+        <w:rPr>
+          <w:rFonts w:cstheme="minorHAnsi"/>
+          <w:b/>
+          <w:bCs/>
+          <w:sz w:val="16"/>
+          <w:szCs w:val="16"/>
+        </w:rPr>
+      </w:pPr>
+    </w:p>
+    <w:p>
+      <w:pPr>
+        <w:pStyle w:val="NoSpacing"/>
+        <w:rPr>
+          <w:rFonts w:cstheme="minorHAnsi"/>
+          <w:b/>
+          <w:bCs/>
+          <w:sz w:val="16"/>
+          <w:szCs w:val="16"/>
+        </w:rPr>
+      </w:pPr>
+    </w:p>
+    <w:p>
+      <w:pPr>
+        <w:pStyle w:val="NoSpacing"/>
+        <w:rPr>
+          <w:rFonts w:cstheme="minorHAnsi"/>
+          <w:b/>
+          <w:bCs/>
+          <w:sz w:val="16"/>
+          <w:szCs w:val="16"/>
+        </w:rPr>
+      </w:pPr>
+    </w:p>
+    <w:p>
+      <w:pPr>
+        <w:pStyle w:val="NoSpacing"/>
+        <w:rPr>
+          <w:rFonts w:cstheme="minorHAnsi"/>
+          <w:b/>
+          <w:bCs/>
+          <w:sz w:val="16"/>
+          <w:szCs w:val="16"/>
+        </w:rPr>
+      </w:pPr>
+    </w:p>
+    <w:p>
+      <w:pPr>
+        <w:pStyle w:val="NoSpacing"/>
+        <w:rPr>
+          <w:rFonts w:cstheme="minorHAnsi"/>
+          <w:b/>
+          <w:bCs/>
+          <w:sz w:val="16"/>
+          <w:szCs w:val="16"/>
+        </w:rPr>
+      </w:pPr>
+    </w:p>
+    <w:p>
+      <w:pPr>
+        <w:pStyle w:val="NoSpacing"/>
+        <w:rPr>
+          <w:rFonts w:cstheme="minorHAnsi"/>
+          <w:b/>
+          <w:bCs/>
+          <w:sz w:val="16"/>
+          <w:szCs w:val="16"/>
+        </w:rPr>
+      </w:pPr>
+    </w:p>
+    <w:p>
+      <w:pPr>
+        <w:pStyle w:val="NoSpacing"/>
+        <w:rPr>
+          <w:rFonts w:cstheme="minorHAnsi"/>
+          <w:b/>
+          <w:bCs/>
+          <w:sz w:val="16"/>
+          <w:szCs w:val="16"/>
+        </w:rPr>
+      </w:pPr>
+    </w:p>
+    <w:p>
+      <w:pPr>
+        <w:pStyle w:val="NoSpacing"/>
+        <w:rPr>
+          <w:rFonts w:cstheme="minorHAnsi"/>
+          <w:b/>
+          <w:bCs/>
+          <w:sz w:val="16"/>
+          <w:szCs w:val="16"/>
+        </w:rPr>
+      </w:pPr>
+    </w:p>
+    <w:p>
+      <w:pPr>
+        <w:pStyle w:val="NoSpacing"/>
+        <w:rPr>
+          <w:rFonts w:cstheme="minorHAnsi"/>
+          <w:b/>
+          <w:bCs/>
+          <w:sz w:val="16"/>
+          <w:szCs w:val="16"/>
+        </w:rPr>
+      </w:pPr>
+    </w:p>
+    <w:p>
+      <w:pPr>
+        <w:pStyle w:val="NoSpacing"/>
+        <w:rPr>
+          <w:rFonts w:cstheme="minorHAnsi"/>
+          <w:b/>
+          <w:bCs/>
+          <w:sz w:val="16"/>
+          <w:szCs w:val="16"/>
+        </w:rPr>
+      </w:pPr>
+    </w:p>
+    <w:p>
+      <w:pPr>
+        <w:pStyle w:val="NoSpacing"/>
+        <w:rPr>
+          <w:rFonts w:cstheme="minorHAnsi"/>
+          <w:b/>
+          <w:bCs/>
+          <w:sz w:val="16"/>
+          <w:szCs w:val="16"/>
+        </w:rPr>
+      </w:pPr>
+    </w:p>
+    <w:p>
+      <w:pPr>
+        <w:pStyle w:val="NoSpacing"/>
+        <w:rPr>
+          <w:rFonts w:cstheme="minorHAnsi"/>
+          <w:b/>
+          <w:bCs/>
+          <w:sz w:val="16"/>
+          <w:szCs w:val="16"/>
+        </w:rPr>
+      </w:pPr>
+    </w:p>
+    <w:p>
+      <w:pPr>
+        <w:pStyle w:val="NoSpacing"/>
+        <w:rPr>
+          <w:rFonts w:cstheme="minorHAnsi"/>
+          <w:b/>
+          <w:bCs/>
+          <w:sz w:val="16"/>
+          <w:szCs w:val="16"/>
+        </w:rPr>
+      </w:pPr>
+    </w:p>
+    <w:p>
+      <w:pPr>
+        <w:pStyle w:val="NoSpacing"/>
+        <w:rPr>
+          <w:rFonts w:cstheme="minorHAnsi"/>
+          <w:b/>
+          <w:bCs/>
+          <w:sz w:val="16"/>
+          <w:szCs w:val="16"/>
+        </w:rPr>
+      </w:pPr>
+    </w:p>
+    <w:p>
+      <w:pPr>
+        <w:pStyle w:val="NoSpacing"/>
+        <w:rPr>
+          <w:rFonts w:cstheme="minorHAnsi"/>
+          <w:b/>
+          <w:bCs/>
+          <w:sz w:val="16"/>
+          <w:szCs w:val="16"/>
+        </w:rPr>
+      </w:pPr>
+    </w:p>
+    <w:p>
+      <w:pPr>
+        <w:pStyle w:val="NoSpacing"/>
+        <w:rPr>
+          <w:rFonts w:cstheme="minorHAnsi"/>
+          <w:b/>
+          <w:bCs/>
+          <w:sz w:val="16"/>
+          <w:szCs w:val="16"/>
+        </w:rPr>
+      </w:pPr>
+    </w:p>
+    <w:p>
+      <w:pPr>
+        <w:pStyle w:val="NoSpacing"/>
+        <w:rPr>
+          <w:rFonts w:cstheme="minorHAnsi"/>
+          <w:b/>
+          <w:bCs/>
+          <w:sz w:val="16"/>
+          <w:szCs w:val="16"/>
+        </w:rPr>
+      </w:pPr>
+    </w:p>
+    <w:p>
+      <w:pPr>
+        <w:pStyle w:val="NoSpacing"/>
+        <w:rPr>
+          <w:rFonts w:cstheme="minorHAnsi"/>
+          <w:b/>
+          <w:bCs/>
+          <w:sz w:val="16"/>
+          <w:szCs w:val="16"/>
+        </w:rPr>
+      </w:pPr>
+    </w:p>
+    <w:p>
+      <w:pPr>
+        <w:pStyle w:val="NoSpacing"/>
+        <w:rPr>
+          <w:rFonts w:cstheme="minorHAnsi"/>
+          <w:b/>
+          <w:bCs/>
+          <w:sz w:val="16"/>
+          <w:szCs w:val="16"/>
+        </w:rPr>
+      </w:pPr>
+    </w:p>
+    <w:p>
+      <w:pPr>
+        <w:pStyle w:val="NoSpacing"/>
+        <w:rPr>
+          <w:rFonts w:cstheme="minorHAnsi"/>
+          <w:b/>
+          <w:bCs/>
+          <w:sz w:val="16"/>
+          <w:szCs w:val="16"/>
+        </w:rPr>
+      </w:pPr>
+    </w:p>
+    <w:p>
+      <w:pPr>
+        <w:pStyle w:val="NoSpacing"/>
+        <w:rPr>
+          <w:rFonts w:cstheme="minorHAnsi"/>
+          <w:b/>
+          <w:bCs/>
+          <w:sz w:val="16"/>
+          <w:szCs w:val="16"/>
+        </w:rPr>
+      </w:pPr>
+    </w:p>
+    <w:p>
+      <w:pPr>
+        <w:pStyle w:val="NoSpacing"/>
+        <w:rPr>
+          <w:rFonts w:cstheme="minorHAnsi"/>
+          <w:b/>
+          <w:bCs/>
+          <w:sz w:val="16"/>
+          <w:szCs w:val="16"/>
+        </w:rPr>
+      </w:pPr>
+    </w:p>
+    <w:p>
+      <w:pPr>
+        <w:pStyle w:val="NoSpacing"/>
+        <w:rPr>
+          <w:rFonts w:cstheme="minorHAnsi"/>
+          <w:b/>
+          <w:bCs/>
+          <w:sz w:val="16"/>
+          <w:szCs w:val="16"/>
+        </w:rPr>
+      </w:pPr>
+    </w:p>
+    <w:p>
+      <w:pPr>
+        <w:pStyle w:val="NoSpacing"/>
+        <w:rPr>
+          <w:rFonts w:cstheme="minorHAnsi"/>
+          <w:b/>
+          <w:bCs/>
+          <w:sz w:val="16"/>
+          <w:szCs w:val="16"/>
+        </w:rPr>
+      </w:pPr>
+    </w:p>
+    <w:p>
+      <w:pPr>
+        <w:pStyle w:val="NoSpacing"/>
+        <w:rPr>
+          <w:rFonts w:cstheme="minorHAnsi"/>
+          <w:b/>
+          <w:bCs/>
+          <w:sz w:val="16"/>
+          <w:szCs w:val="16"/>
+        </w:rPr>
+      </w:pPr>
+    </w:p>
+    <w:p>
+      <w:pPr>
+        <w:pStyle w:val="NoSpacing"/>
+        <w:jc w:val="center"/>
+        <w:rPr>
+          <w:rFonts w:cstheme="minorHAnsi"/>
+          <w:b/>
+          <w:bCs/>
+          <w:sz w:val="16"/>
+          <w:szCs w:val="16"/>
+          <w:u w:val="single"/>
+        </w:rPr>
+      </w:pPr>
+      <w:r>
+        <w:rPr>
+          <w:rFonts w:cstheme="minorHAnsi"/>
+          <w:b/>
+          <w:bCs/>
+          <w:sz w:val="16"/>
+          <w:szCs w:val="16"/>
+          <w:u w:val="single"/>
+        </w:rPr>
+        <w:lastRenderedPageBreak/>
+        <w:t>Om Sai Ram</w:t>
+      </w:r>
+    </w:p>
+    <w:p>
+      <w:pPr>
+        <w:pStyle w:val="NoSpacing"/>
+        <w:rPr>
+          <w:rFonts w:cstheme="minorHAnsi"/>
+          <w:b/>
+          <w:bCs/>
+          <w:sz w:val="16"/>
+          <w:szCs w:val="16"/>
+          <w:u w:val="single"/>
+        </w:rPr>
+      </w:pPr>
+    </w:p>
+    <w:p>
+      <w:pPr>
+        <w:pStyle w:val="NoSpacing"/>
+        <w:rPr>
+          <w:rFonts w:cstheme="minorHAnsi"/>
+          <w:b/>
+          <w:bCs/>
+          <w:sz w:val="16"/>
+          <w:szCs w:val="16"/>
+          <w:u w:val="single"/>
+        </w:rPr>
+      </w:pPr>
+      <w:r>
+        <w:rPr>
+          <w:rFonts w:cstheme="minorHAnsi"/>
+          <w:b/>
+          <w:bCs/>
+          <w:sz w:val="16"/>
+          <w:szCs w:val="16"/>
+          <w:u w:val="single"/>
+        </w:rPr>
+        <w:t>Dynamic Programming</w:t>
+      </w:r>
+    </w:p>
+    <w:p>
+      <w:pPr>
+        <w:pStyle w:val="NoSpacing"/>
+        <w:rPr>
+          <w:rFonts w:cstheme="minorHAnsi"/>
+          <w:b/>
+          <w:bCs/>
+          <w:sz w:val="16"/>
+          <w:szCs w:val="16"/>
+          <w:u w:val="single"/>
+        </w:rPr>
+      </w:pPr>
+    </w:p>
+    <w:p>
+      <w:pPr>
+        <w:pStyle w:val="NoSpacing"/>
+        <w:rPr>
+          <w:rFonts w:cstheme="minorHAnsi"/>
+          <w:sz w:val="16"/>
+          <w:szCs w:val="16"/>
+          <w:u w:val="single"/>
+        </w:rPr>
+      </w:pPr>
+      <w:r>
+        <w:rPr>
+          <w:noProof/>
+        </w:rPr>
+        <w:drawing>
+          <wp:inline distT="0" distB="0" distL="0" distR="0" wp14:anchorId="1DAC065B" wp14:editId="3DB3A692">
+            <wp:extent cx="2633467" cy="4178461"/>
+            <wp:effectExtent l="0" t="0" r="0" b="0"/>
+            <wp:docPr id="22" name="Picture 22"/>
+            <wp:cNvGraphicFramePr>
+              <a:graphicFrameLocks xmlns:a="http://schemas.openxmlformats.org/drawingml/2006/main" noChangeAspect="1"/>
+            </wp:cNvGraphicFramePr>
+            <a:graphic xmlns:a="http://schemas.openxmlformats.org/drawingml/2006/main">
+              <a:graphicData uri="http://schemas.openxmlformats.org/drawingml/2006/picture">
+                <pic:pic xmlns:pic="http://schemas.openxmlformats.org/drawingml/2006/picture">
+                  <pic:nvPicPr>
+                    <pic:cNvPr id="0" name="Picture 1"/>
+                    <pic:cNvPicPr>
+                      <a:picLocks noChangeAspect="1" noChangeArrowheads="1"/>
+                    </pic:cNvPicPr>
+                  </pic:nvPicPr>
+                  <pic:blipFill>
+                    <a:blip r:embed="rId30" cstate="print">
+                      <a:extLst>
+                        <a:ext uri="{28A0092B-C50C-407E-A947-70E740481C1C}">
+                          <a14:useLocalDpi xmlns:a14="http://schemas.microsoft.com/office/drawing/2010/main" val="0"/>
+                        </a:ext>
+                      </a:extLst>
+                    </a:blip>
+                    <a:srcRect/>
+                    <a:stretch>
+                      <a:fillRect/>
+                    </a:stretch>
+                  </pic:blipFill>
+                  <pic:spPr bwMode="auto">
+                    <a:xfrm>
+                      <a:off x="0" y="0"/>
+                      <a:ext cx="2641681" cy="4191495"/>
+                    </a:xfrm>
+                    <a:prstGeom prst="rect">
+                      <a:avLst/>
+                    </a:prstGeom>
+                    <a:noFill/>
+                    <a:ln>
+                      <a:noFill/>
+                    </a:ln>
+                  </pic:spPr>
+                </pic:pic>
+              </a:graphicData>
+            </a:graphic>
+          </wp:inline>
+        </w:drawing>
+      </w:r>
+      <w:r>
+        <w:rPr>
+          <w:noProof/>
+        </w:rPr>
+        <w:drawing>
+          <wp:inline distT="0" distB="0" distL="0" distR="0" wp14:anchorId="42DC1536" wp14:editId="56452C19">
+            <wp:extent cx="3083560" cy="4165352"/>
+            <wp:effectExtent l="0" t="0" r="2540" b="6985"/>
+            <wp:docPr id="25" name="Picture 25"/>
+            <wp:cNvGraphicFramePr>
+              <a:graphicFrameLocks xmlns:a="http://schemas.openxmlformats.org/drawingml/2006/main" noChangeAspect="1"/>
+            </wp:cNvGraphicFramePr>
+            <a:graphic xmlns:a="http://schemas.openxmlformats.org/drawingml/2006/main">
+              <a:graphicData uri="http://schemas.openxmlformats.org/drawingml/2006/picture">
+                <pic:pic xmlns:pic="http://schemas.openxmlformats.org/drawingml/2006/picture">
+                  <pic:nvPicPr>
+                    <pic:cNvPr id="0" name="Picture 3"/>
+                    <pic:cNvPicPr>
+                      <a:picLocks noChangeAspect="1" noChangeArrowheads="1"/>
+                    </pic:cNvPicPr>
+                  </pic:nvPicPr>
+                  <pic:blipFill>
+                    <a:blip r:embed="rId31" cstate="print">
+                      <a:extLst>
+                        <a:ext uri="{28A0092B-C50C-407E-A947-70E740481C1C}">
+                          <a14:useLocalDpi xmlns:a14="http://schemas.microsoft.com/office/drawing/2010/main" val="0"/>
+                        </a:ext>
+                      </a:extLst>
+                    </a:blip>
+                    <a:srcRect/>
+                    <a:stretch>
+                      <a:fillRect/>
+                    </a:stretch>
+                  </pic:blipFill>
+                  <pic:spPr bwMode="auto">
+                    <a:xfrm>
+                      <a:off x="0" y="0"/>
+                      <a:ext cx="3088875" cy="4172532"/>
+                    </a:xfrm>
+                    <a:prstGeom prst="rect">
+                      <a:avLst/>
+                    </a:prstGeom>
+                    <a:noFill/>
+                    <a:ln>
+                      <a:noFill/>
+                    </a:ln>
+                  </pic:spPr>
+                </pic:pic>
+              </a:graphicData>
+            </a:graphic>
+          </wp:inline>
+        </w:drawing>
       </w:r>
     </w:p>
     <w:sectPr>

</xml_diff>

<commit_message>
started with interviews. updating the questions here
</commit_message>
<xml_diff>
--- a/Notes/final450/450Final.docx
+++ b/Notes/final450/450Final.docx
@@ -44812,447 +44812,2260 @@
     </w:p>
     <w:p>
       <w:pPr>
-        <w:pStyle w:val="NoSpacing"/>
-        <w:rPr>
-          <w:rFonts w:cstheme="minorHAnsi"/>
+        <w:spacing w:after="0" w:line="240" w:lineRule="auto"/>
+        <w:rPr>
+          <w:rFonts w:ascii="Times New Roman" w:eastAsia="Times New Roman" w:hAnsi="Times New Roman" w:cs="Times New Roman"/>
+          <w:sz w:val="24"/>
+          <w:szCs w:val="24"/>
+          <w:lang w:eastAsia="en-IN"/>
+        </w:rPr>
+      </w:pPr>
+      <w:r>
+        <w:rPr>
+          <w:rFonts w:ascii="Arial" w:eastAsia="Times New Roman" w:hAnsi="Arial" w:cs="Arial"/>
           <w:b/>
           <w:bCs/>
-          <w:sz w:val="16"/>
-          <w:szCs w:val="16"/>
-        </w:rPr>
-      </w:pPr>
+          <w:color w:val="000000"/>
+          <w:lang w:eastAsia="en-IN"/>
+        </w:rPr>
+        <w:t xml:space="preserve">1- </w:t>
+      </w:r>
+      <w:r>
+        <w:rPr>
+          <w:rFonts w:ascii="Arial" w:eastAsia="Times New Roman" w:hAnsi="Arial" w:cs="Arial"/>
+          <w:b/>
+          <w:bCs/>
+          <w:color w:val="000000"/>
+          <w:sz w:val="18"/>
+          <w:szCs w:val="18"/>
+          <w:lang w:eastAsia="en-IN"/>
+        </w:rPr>
+        <w:t>Write a program to cyclically rotate an array by one.</w:t>
+      </w:r>
     </w:p>
     <w:p>
       <w:pPr>
-        <w:pStyle w:val="NoSpacing"/>
-        <w:rPr>
-          <w:rFonts w:cstheme="minorHAnsi"/>
-          <w:b/>
-          <w:bCs/>
-          <w:sz w:val="16"/>
-          <w:szCs w:val="16"/>
+        <w:spacing w:after="0" w:line="240" w:lineRule="auto"/>
+        <w:rPr>
+          <w:rFonts w:ascii="Times New Roman" w:eastAsia="Times New Roman" w:hAnsi="Times New Roman" w:cs="Times New Roman"/>
+          <w:sz w:val="24"/>
+          <w:szCs w:val="24"/>
+          <w:lang w:eastAsia="en-IN"/>
         </w:rPr>
       </w:pPr>
     </w:p>
     <w:p>
       <w:pPr>
-        <w:pStyle w:val="NoSpacing"/>
-        <w:rPr>
-          <w:rFonts w:cstheme="minorHAnsi"/>
-          <w:b/>
-          <w:bCs/>
-          <w:sz w:val="16"/>
-          <w:szCs w:val="16"/>
-        </w:rPr>
-      </w:pPr>
+        <w:spacing w:after="0" w:line="240" w:lineRule="auto"/>
+        <w:rPr>
+          <w:rFonts w:ascii="Times New Roman" w:eastAsia="Times New Roman" w:hAnsi="Times New Roman" w:cs="Times New Roman"/>
+          <w:sz w:val="24"/>
+          <w:szCs w:val="24"/>
+          <w:lang w:eastAsia="en-IN"/>
+        </w:rPr>
+      </w:pPr>
+      <w:r>
+        <w:rPr>
+          <w:rFonts w:ascii="Courier New" w:eastAsia="Times New Roman" w:hAnsi="Courier New" w:cs="Courier New"/>
+          <w:color w:val="273239"/>
+          <w:sz w:val="20"/>
+          <w:szCs w:val="20"/>
+          <w:lang w:eastAsia="en-IN"/>
+        </w:rPr>
+        <w:t xml:space="preserve">Input:  </w:t>
+      </w:r>
+      <w:proofErr w:type="spellStart"/>
+      <w:proofErr w:type="gramStart"/>
+      <w:r>
+        <w:rPr>
+          <w:rFonts w:ascii="Courier New" w:eastAsia="Times New Roman" w:hAnsi="Courier New" w:cs="Courier New"/>
+          <w:color w:val="273239"/>
+          <w:sz w:val="20"/>
+          <w:szCs w:val="20"/>
+          <w:lang w:eastAsia="en-IN"/>
+        </w:rPr>
+        <w:t>arr</w:t>
+      </w:r>
+      <w:proofErr w:type="spellEnd"/>
+      <w:r>
+        <w:rPr>
+          <w:rFonts w:ascii="Courier New" w:eastAsia="Times New Roman" w:hAnsi="Courier New" w:cs="Courier New"/>
+          <w:color w:val="273239"/>
+          <w:sz w:val="20"/>
+          <w:szCs w:val="20"/>
+          <w:lang w:eastAsia="en-IN"/>
+        </w:rPr>
+        <w:t>[</w:t>
+      </w:r>
+      <w:proofErr w:type="gramEnd"/>
+      <w:r>
+        <w:rPr>
+          <w:rFonts w:ascii="Courier New" w:eastAsia="Times New Roman" w:hAnsi="Courier New" w:cs="Courier New"/>
+          <w:color w:val="273239"/>
+          <w:sz w:val="20"/>
+          <w:szCs w:val="20"/>
+          <w:lang w:eastAsia="en-IN"/>
+        </w:rPr>
+        <w:t>] = {1, 2, 3, 4, 5}</w:t>
+      </w:r>
     </w:p>
     <w:p>
       <w:pPr>
-        <w:pStyle w:val="NoSpacing"/>
-        <w:rPr>
-          <w:rFonts w:cstheme="minorHAnsi"/>
-          <w:b/>
-          <w:bCs/>
-          <w:sz w:val="16"/>
-          <w:szCs w:val="16"/>
-        </w:rPr>
-      </w:pPr>
+        <w:spacing w:line="240" w:lineRule="auto"/>
+        <w:rPr>
+          <w:rFonts w:ascii="Times New Roman" w:eastAsia="Times New Roman" w:hAnsi="Times New Roman" w:cs="Times New Roman"/>
+          <w:sz w:val="24"/>
+          <w:szCs w:val="24"/>
+          <w:lang w:eastAsia="en-IN"/>
+        </w:rPr>
+      </w:pPr>
+      <w:r>
+        <w:rPr>
+          <w:rFonts w:ascii="Courier New" w:eastAsia="Times New Roman" w:hAnsi="Courier New" w:cs="Courier New"/>
+          <w:color w:val="273239"/>
+          <w:sz w:val="20"/>
+          <w:szCs w:val="20"/>
+          <w:lang w:eastAsia="en-IN"/>
+        </w:rPr>
+        <w:t xml:space="preserve">Output: </w:t>
+      </w:r>
+      <w:proofErr w:type="spellStart"/>
+      <w:proofErr w:type="gramStart"/>
+      <w:r>
+        <w:rPr>
+          <w:rFonts w:ascii="Courier New" w:eastAsia="Times New Roman" w:hAnsi="Courier New" w:cs="Courier New"/>
+          <w:color w:val="273239"/>
+          <w:sz w:val="20"/>
+          <w:szCs w:val="20"/>
+          <w:lang w:eastAsia="en-IN"/>
+        </w:rPr>
+        <w:t>arr</w:t>
+      </w:r>
+      <w:proofErr w:type="spellEnd"/>
+      <w:r>
+        <w:rPr>
+          <w:rFonts w:ascii="Courier New" w:eastAsia="Times New Roman" w:hAnsi="Courier New" w:cs="Courier New"/>
+          <w:color w:val="273239"/>
+          <w:sz w:val="20"/>
+          <w:szCs w:val="20"/>
+          <w:lang w:eastAsia="en-IN"/>
+        </w:rPr>
+        <w:t>[</w:t>
+      </w:r>
+      <w:proofErr w:type="gramEnd"/>
+      <w:r>
+        <w:rPr>
+          <w:rFonts w:ascii="Courier New" w:eastAsia="Times New Roman" w:hAnsi="Courier New" w:cs="Courier New"/>
+          <w:color w:val="273239"/>
+          <w:sz w:val="20"/>
+          <w:szCs w:val="20"/>
+          <w:lang w:eastAsia="en-IN"/>
+        </w:rPr>
+        <w:t>] = {5, 1, 2, 3, 4}</w:t>
+      </w:r>
     </w:p>
     <w:p>
       <w:pPr>
-        <w:pStyle w:val="NoSpacing"/>
-        <w:rPr>
-          <w:rFonts w:cstheme="minorHAnsi"/>
-          <w:b/>
-          <w:bCs/>
-          <w:sz w:val="16"/>
-          <w:szCs w:val="16"/>
-        </w:rPr>
-      </w:pPr>
+        <w:spacing w:after="0" w:line="240" w:lineRule="auto"/>
+        <w:rPr>
+          <w:rFonts w:ascii="Times New Roman" w:eastAsia="Times New Roman" w:hAnsi="Times New Roman" w:cs="Times New Roman"/>
+          <w:sz w:val="24"/>
+          <w:szCs w:val="24"/>
+          <w:lang w:eastAsia="en-IN"/>
+        </w:rPr>
+      </w:pPr>
+      <w:r>
+        <w:rPr>
+          <w:rFonts w:ascii="Arial" w:eastAsia="Times New Roman" w:hAnsi="Arial" w:cs="Arial"/>
+          <w:color w:val="000000"/>
+          <w:sz w:val="18"/>
+          <w:szCs w:val="18"/>
+          <w:lang w:eastAsia="en-IN"/>
+        </w:rPr>
+        <w:t>Following are steps. </w:t>
+      </w:r>
     </w:p>
     <w:p>
       <w:pPr>
-        <w:pStyle w:val="NoSpacing"/>
-        <w:rPr>
-          <w:rFonts w:cstheme="minorHAnsi"/>
-          <w:b/>
-          <w:bCs/>
-          <w:sz w:val="16"/>
-          <w:szCs w:val="16"/>
-        </w:rPr>
-      </w:pPr>
+        <w:numPr>
+          <w:ilvl w:val="0"/>
+          <w:numId w:val="25"/>
+        </w:numPr>
+        <w:spacing w:after="0" w:line="240" w:lineRule="auto"/>
+        <w:textAlignment w:val="baseline"/>
+        <w:rPr>
+          <w:rFonts w:ascii="Arial" w:eastAsia="Times New Roman" w:hAnsi="Arial" w:cs="Arial"/>
+          <w:color w:val="000000"/>
+          <w:sz w:val="18"/>
+          <w:szCs w:val="18"/>
+          <w:lang w:eastAsia="en-IN"/>
+        </w:rPr>
+      </w:pPr>
+      <w:r>
+        <w:rPr>
+          <w:rFonts w:ascii="Arial" w:eastAsia="Times New Roman" w:hAnsi="Arial" w:cs="Arial"/>
+          <w:color w:val="000000"/>
+          <w:sz w:val="18"/>
+          <w:szCs w:val="18"/>
+          <w:lang w:eastAsia="en-IN"/>
+        </w:rPr>
+        <w:t>Store the last element in a variable, say x. </w:t>
+      </w:r>
     </w:p>
     <w:p>
       <w:pPr>
-        <w:pStyle w:val="NoSpacing"/>
-        <w:rPr>
-          <w:rFonts w:cstheme="minorHAnsi"/>
-          <w:b/>
-          <w:bCs/>
-          <w:sz w:val="16"/>
-          <w:szCs w:val="16"/>
-        </w:rPr>
-      </w:pPr>
+        <w:numPr>
+          <w:ilvl w:val="0"/>
+          <w:numId w:val="25"/>
+        </w:numPr>
+        <w:spacing w:after="0" w:line="240" w:lineRule="auto"/>
+        <w:textAlignment w:val="baseline"/>
+        <w:rPr>
+          <w:rFonts w:ascii="Arial" w:eastAsia="Times New Roman" w:hAnsi="Arial" w:cs="Arial"/>
+          <w:color w:val="000000"/>
+          <w:sz w:val="18"/>
+          <w:szCs w:val="18"/>
+          <w:lang w:eastAsia="en-IN"/>
+        </w:rPr>
+      </w:pPr>
+      <w:r>
+        <w:rPr>
+          <w:rFonts w:ascii="Arial" w:eastAsia="Times New Roman" w:hAnsi="Arial" w:cs="Arial"/>
+          <w:color w:val="000000"/>
+          <w:sz w:val="18"/>
+          <w:szCs w:val="18"/>
+          <w:lang w:eastAsia="en-IN"/>
+        </w:rPr>
+        <w:t>Shift all elements one position ahead. </w:t>
+      </w:r>
     </w:p>
     <w:p>
       <w:pPr>
-        <w:pStyle w:val="NoSpacing"/>
-        <w:rPr>
-          <w:rFonts w:cstheme="minorHAnsi"/>
-          <w:b/>
-          <w:bCs/>
-          <w:sz w:val="16"/>
-          <w:szCs w:val="16"/>
-        </w:rPr>
-      </w:pPr>
+        <w:numPr>
+          <w:ilvl w:val="0"/>
+          <w:numId w:val="25"/>
+        </w:numPr>
+        <w:spacing w:after="0" w:line="240" w:lineRule="auto"/>
+        <w:textAlignment w:val="baseline"/>
+        <w:rPr>
+          <w:rFonts w:ascii="Arial" w:eastAsia="Times New Roman" w:hAnsi="Arial" w:cs="Arial"/>
+          <w:color w:val="000000"/>
+          <w:sz w:val="18"/>
+          <w:szCs w:val="18"/>
+          <w:lang w:eastAsia="en-IN"/>
+        </w:rPr>
+      </w:pPr>
+      <w:r>
+        <w:rPr>
+          <w:rFonts w:ascii="Arial" w:eastAsia="Times New Roman" w:hAnsi="Arial" w:cs="Arial"/>
+          <w:color w:val="000000"/>
+          <w:sz w:val="18"/>
+          <w:szCs w:val="18"/>
+          <w:lang w:eastAsia="en-IN"/>
+        </w:rPr>
+        <w:t>Replace the first element of the array with x.</w:t>
+      </w:r>
     </w:p>
     <w:p>
       <w:pPr>
-        <w:pStyle w:val="NoSpacing"/>
-        <w:rPr>
-          <w:rFonts w:cstheme="minorHAnsi"/>
-          <w:b/>
-          <w:bCs/>
-          <w:sz w:val="16"/>
-          <w:szCs w:val="16"/>
+        <w:spacing w:after="0" w:line="240" w:lineRule="auto"/>
+        <w:rPr>
+          <w:rFonts w:ascii="Times New Roman" w:eastAsia="Times New Roman" w:hAnsi="Times New Roman" w:cs="Times New Roman"/>
+          <w:sz w:val="24"/>
+          <w:szCs w:val="24"/>
+          <w:lang w:eastAsia="en-IN"/>
         </w:rPr>
       </w:pPr>
     </w:p>
     <w:p>
       <w:pPr>
-        <w:pStyle w:val="NoSpacing"/>
-        <w:rPr>
-          <w:rFonts w:cstheme="minorHAnsi"/>
-          <w:b/>
-          <w:bCs/>
-          <w:sz w:val="16"/>
-          <w:szCs w:val="16"/>
-        </w:rPr>
-      </w:pPr>
+        <w:spacing w:after="0" w:line="240" w:lineRule="auto"/>
+        <w:rPr>
+          <w:rFonts w:ascii="Times New Roman" w:eastAsia="Times New Roman" w:hAnsi="Times New Roman" w:cs="Times New Roman"/>
+          <w:sz w:val="24"/>
+          <w:szCs w:val="24"/>
+          <w:lang w:eastAsia="en-IN"/>
+        </w:rPr>
+      </w:pPr>
+      <w:r>
+        <w:rPr>
+          <w:rFonts w:ascii="Arial" w:eastAsia="Times New Roman" w:hAnsi="Arial" w:cs="Arial"/>
+          <w:color w:val="000000"/>
+          <w:sz w:val="18"/>
+          <w:szCs w:val="18"/>
+          <w:lang w:eastAsia="en-IN"/>
+        </w:rPr>
+        <w:t>Another approach:</w:t>
+      </w:r>
     </w:p>
     <w:p>
       <w:pPr>
-        <w:pStyle w:val="NoSpacing"/>
-        <w:rPr>
-          <w:rFonts w:cstheme="minorHAnsi"/>
-          <w:b/>
-          <w:bCs/>
-          <w:sz w:val="16"/>
-          <w:szCs w:val="16"/>
-        </w:rPr>
-      </w:pPr>
+        <w:numPr>
+          <w:ilvl w:val="0"/>
+          <w:numId w:val="26"/>
+        </w:numPr>
+        <w:spacing w:after="0" w:line="240" w:lineRule="auto"/>
+        <w:textAlignment w:val="baseline"/>
+        <w:rPr>
+          <w:rFonts w:ascii="Arial" w:eastAsia="Times New Roman" w:hAnsi="Arial" w:cs="Arial"/>
+          <w:color w:val="000000"/>
+          <w:sz w:val="18"/>
+          <w:szCs w:val="18"/>
+          <w:lang w:eastAsia="en-IN"/>
+        </w:rPr>
+      </w:pPr>
+      <w:r>
+        <w:rPr>
+          <w:rFonts w:ascii="Arial" w:eastAsia="Times New Roman" w:hAnsi="Arial" w:cs="Arial"/>
+          <w:color w:val="000000"/>
+          <w:sz w:val="18"/>
+          <w:szCs w:val="18"/>
+          <w:lang w:eastAsia="en-IN"/>
+        </w:rPr>
+        <w:t xml:space="preserve">We can use two pointers, say </w:t>
+      </w:r>
+      <w:proofErr w:type="spellStart"/>
+      <w:r>
+        <w:rPr>
+          <w:rFonts w:ascii="Arial" w:eastAsia="Times New Roman" w:hAnsi="Arial" w:cs="Arial"/>
+          <w:color w:val="000000"/>
+          <w:sz w:val="18"/>
+          <w:szCs w:val="18"/>
+          <w:lang w:eastAsia="en-IN"/>
+        </w:rPr>
+        <w:t>i</w:t>
+      </w:r>
+      <w:proofErr w:type="spellEnd"/>
+      <w:r>
+        <w:rPr>
+          <w:rFonts w:ascii="Arial" w:eastAsia="Times New Roman" w:hAnsi="Arial" w:cs="Arial"/>
+          <w:color w:val="000000"/>
+          <w:sz w:val="18"/>
+          <w:szCs w:val="18"/>
+          <w:lang w:eastAsia="en-IN"/>
+        </w:rPr>
+        <w:t xml:space="preserve"> and j which point to the first and last element of the array respectively. </w:t>
+      </w:r>
     </w:p>
     <w:p>
       <w:pPr>
-        <w:pStyle w:val="NoSpacing"/>
-        <w:rPr>
-          <w:rFonts w:cstheme="minorHAnsi"/>
-          <w:b/>
-          <w:bCs/>
-          <w:sz w:val="16"/>
-          <w:szCs w:val="16"/>
-        </w:rPr>
-      </w:pPr>
+        <w:numPr>
+          <w:ilvl w:val="0"/>
+          <w:numId w:val="26"/>
+        </w:numPr>
+        <w:spacing w:after="0" w:line="240" w:lineRule="auto"/>
+        <w:textAlignment w:val="baseline"/>
+        <w:rPr>
+          <w:rFonts w:ascii="Arial" w:eastAsia="Times New Roman" w:hAnsi="Arial" w:cs="Arial"/>
+          <w:color w:val="000000"/>
+          <w:sz w:val="18"/>
+          <w:szCs w:val="18"/>
+          <w:lang w:eastAsia="en-IN"/>
+        </w:rPr>
+      </w:pPr>
+      <w:r>
+        <w:rPr>
+          <w:rFonts w:ascii="Arial" w:eastAsia="Times New Roman" w:hAnsi="Arial" w:cs="Arial"/>
+          <w:color w:val="000000"/>
+          <w:sz w:val="18"/>
+          <w:szCs w:val="18"/>
+          <w:lang w:eastAsia="en-IN"/>
+        </w:rPr>
+        <w:t xml:space="preserve">As we know in cyclic </w:t>
+      </w:r>
+      <w:proofErr w:type="gramStart"/>
+      <w:r>
+        <w:rPr>
+          <w:rFonts w:ascii="Arial" w:eastAsia="Times New Roman" w:hAnsi="Arial" w:cs="Arial"/>
+          <w:color w:val="000000"/>
+          <w:sz w:val="18"/>
+          <w:szCs w:val="18"/>
+          <w:lang w:eastAsia="en-IN"/>
+        </w:rPr>
+        <w:t>rotation</w:t>
+      </w:r>
+      <w:proofErr w:type="gramEnd"/>
+      <w:r>
+        <w:rPr>
+          <w:rFonts w:ascii="Arial" w:eastAsia="Times New Roman" w:hAnsi="Arial" w:cs="Arial"/>
+          <w:color w:val="000000"/>
+          <w:sz w:val="18"/>
+          <w:szCs w:val="18"/>
+          <w:lang w:eastAsia="en-IN"/>
+        </w:rPr>
+        <w:t xml:space="preserve"> we will bring the last element to first and shift rest in forward direction, so start swapping </w:t>
+      </w:r>
+      <w:proofErr w:type="spellStart"/>
+      <w:r>
+        <w:rPr>
+          <w:rFonts w:ascii="Arial" w:eastAsia="Times New Roman" w:hAnsi="Arial" w:cs="Arial"/>
+          <w:color w:val="000000"/>
+          <w:sz w:val="18"/>
+          <w:szCs w:val="18"/>
+          <w:lang w:eastAsia="en-IN"/>
+        </w:rPr>
+        <w:t>arr</w:t>
+      </w:r>
+      <w:proofErr w:type="spellEnd"/>
+      <w:r>
+        <w:rPr>
+          <w:rFonts w:ascii="Arial" w:eastAsia="Times New Roman" w:hAnsi="Arial" w:cs="Arial"/>
+          <w:color w:val="000000"/>
+          <w:sz w:val="18"/>
+          <w:szCs w:val="18"/>
+          <w:lang w:eastAsia="en-IN"/>
+        </w:rPr>
+        <w:t>[</w:t>
+      </w:r>
+      <w:proofErr w:type="spellStart"/>
+      <w:r>
+        <w:rPr>
+          <w:rFonts w:ascii="Arial" w:eastAsia="Times New Roman" w:hAnsi="Arial" w:cs="Arial"/>
+          <w:color w:val="000000"/>
+          <w:sz w:val="18"/>
+          <w:szCs w:val="18"/>
+          <w:lang w:eastAsia="en-IN"/>
+        </w:rPr>
+        <w:t>i</w:t>
+      </w:r>
+      <w:proofErr w:type="spellEnd"/>
+      <w:r>
+        <w:rPr>
+          <w:rFonts w:ascii="Arial" w:eastAsia="Times New Roman" w:hAnsi="Arial" w:cs="Arial"/>
+          <w:color w:val="000000"/>
+          <w:sz w:val="18"/>
+          <w:szCs w:val="18"/>
+          <w:lang w:eastAsia="en-IN"/>
+        </w:rPr>
+        <w:t xml:space="preserve">] and </w:t>
+      </w:r>
+      <w:proofErr w:type="spellStart"/>
+      <w:r>
+        <w:rPr>
+          <w:rFonts w:ascii="Arial" w:eastAsia="Times New Roman" w:hAnsi="Arial" w:cs="Arial"/>
+          <w:color w:val="000000"/>
+          <w:sz w:val="18"/>
+          <w:szCs w:val="18"/>
+          <w:lang w:eastAsia="en-IN"/>
+        </w:rPr>
+        <w:t>arr</w:t>
+      </w:r>
+      <w:proofErr w:type="spellEnd"/>
+      <w:r>
+        <w:rPr>
+          <w:rFonts w:ascii="Arial" w:eastAsia="Times New Roman" w:hAnsi="Arial" w:cs="Arial"/>
+          <w:color w:val="000000"/>
+          <w:sz w:val="18"/>
+          <w:szCs w:val="18"/>
+          <w:lang w:eastAsia="en-IN"/>
+        </w:rPr>
+        <w:t xml:space="preserve">[j] and keep j fixed and </w:t>
+      </w:r>
+      <w:proofErr w:type="spellStart"/>
+      <w:r>
+        <w:rPr>
+          <w:rFonts w:ascii="Arial" w:eastAsia="Times New Roman" w:hAnsi="Arial" w:cs="Arial"/>
+          <w:color w:val="000000"/>
+          <w:sz w:val="18"/>
+          <w:szCs w:val="18"/>
+          <w:lang w:eastAsia="en-IN"/>
+        </w:rPr>
+        <w:t>i</w:t>
+      </w:r>
+      <w:proofErr w:type="spellEnd"/>
+      <w:r>
+        <w:rPr>
+          <w:rFonts w:ascii="Arial" w:eastAsia="Times New Roman" w:hAnsi="Arial" w:cs="Arial"/>
+          <w:color w:val="000000"/>
+          <w:sz w:val="18"/>
+          <w:szCs w:val="18"/>
+          <w:lang w:eastAsia="en-IN"/>
+        </w:rPr>
+        <w:t xml:space="preserve"> moving towards j.  </w:t>
+      </w:r>
     </w:p>
     <w:p>
       <w:pPr>
-        <w:pStyle w:val="NoSpacing"/>
-        <w:rPr>
-          <w:rFonts w:cstheme="minorHAnsi"/>
-          <w:b/>
-          <w:bCs/>
-          <w:sz w:val="16"/>
-          <w:szCs w:val="16"/>
-        </w:rPr>
-      </w:pPr>
+        <w:numPr>
+          <w:ilvl w:val="0"/>
+          <w:numId w:val="26"/>
+        </w:numPr>
+        <w:spacing w:after="0" w:line="240" w:lineRule="auto"/>
+        <w:textAlignment w:val="baseline"/>
+        <w:rPr>
+          <w:rFonts w:ascii="Arial" w:eastAsia="Times New Roman" w:hAnsi="Arial" w:cs="Arial"/>
+          <w:color w:val="000000"/>
+          <w:sz w:val="18"/>
+          <w:szCs w:val="18"/>
+          <w:lang w:eastAsia="en-IN"/>
+        </w:rPr>
+      </w:pPr>
+      <w:r>
+        <w:rPr>
+          <w:rFonts w:ascii="Arial" w:eastAsia="Times New Roman" w:hAnsi="Arial" w:cs="Arial"/>
+          <w:color w:val="000000"/>
+          <w:sz w:val="18"/>
+          <w:szCs w:val="18"/>
+          <w:lang w:eastAsia="en-IN"/>
+        </w:rPr>
+        <w:t xml:space="preserve">Repeat till </w:t>
+      </w:r>
+      <w:proofErr w:type="spellStart"/>
+      <w:r>
+        <w:rPr>
+          <w:rFonts w:ascii="Arial" w:eastAsia="Times New Roman" w:hAnsi="Arial" w:cs="Arial"/>
+          <w:color w:val="000000"/>
+          <w:sz w:val="18"/>
+          <w:szCs w:val="18"/>
+          <w:lang w:eastAsia="en-IN"/>
+        </w:rPr>
+        <w:t>i</w:t>
+      </w:r>
+      <w:proofErr w:type="spellEnd"/>
+      <w:r>
+        <w:rPr>
+          <w:rFonts w:ascii="Arial" w:eastAsia="Times New Roman" w:hAnsi="Arial" w:cs="Arial"/>
+          <w:color w:val="000000"/>
+          <w:sz w:val="18"/>
+          <w:szCs w:val="18"/>
+          <w:lang w:eastAsia="en-IN"/>
+        </w:rPr>
+        <w:t xml:space="preserve"> is not equal to j.</w:t>
+      </w:r>
     </w:p>
     <w:p>
       <w:pPr>
-        <w:pStyle w:val="NoSpacing"/>
-        <w:rPr>
-          <w:rFonts w:cstheme="minorHAnsi"/>
-          <w:b/>
-          <w:bCs/>
-          <w:sz w:val="16"/>
-          <w:szCs w:val="16"/>
+        <w:spacing w:after="0" w:line="240" w:lineRule="auto"/>
+        <w:rPr>
+          <w:rFonts w:ascii="Times New Roman" w:eastAsia="Times New Roman" w:hAnsi="Times New Roman" w:cs="Times New Roman"/>
+          <w:sz w:val="24"/>
+          <w:szCs w:val="24"/>
+          <w:lang w:eastAsia="en-IN"/>
         </w:rPr>
       </w:pPr>
     </w:p>
     <w:p>
       <w:pPr>
-        <w:pStyle w:val="NoSpacing"/>
-        <w:rPr>
-          <w:rFonts w:cstheme="minorHAnsi"/>
-          <w:b/>
-          <w:bCs/>
-          <w:sz w:val="16"/>
-          <w:szCs w:val="16"/>
-        </w:rPr>
-      </w:pPr>
+        <w:shd w:val="clear" w:color="auto" w:fill="1E1E1E"/>
+        <w:spacing w:after="0" w:line="240" w:lineRule="auto"/>
+        <w:rPr>
+          <w:rFonts w:ascii="Times New Roman" w:eastAsia="Times New Roman" w:hAnsi="Times New Roman" w:cs="Times New Roman"/>
+          <w:sz w:val="24"/>
+          <w:szCs w:val="24"/>
+          <w:lang w:eastAsia="en-IN"/>
+        </w:rPr>
+      </w:pPr>
+      <w:r>
+        <w:rPr>
+          <w:rFonts w:ascii="Courier New" w:eastAsia="Times New Roman" w:hAnsi="Courier New" w:cs="Courier New"/>
+          <w:color w:val="569CD6"/>
+          <w:sz w:val="16"/>
+          <w:szCs w:val="16"/>
+          <w:lang w:eastAsia="en-IN"/>
+        </w:rPr>
+        <w:t>public</w:t>
+      </w:r>
+      <w:r>
+        <w:rPr>
+          <w:rFonts w:ascii="Courier New" w:eastAsia="Times New Roman" w:hAnsi="Courier New" w:cs="Courier New"/>
+          <w:color w:val="D4D4D4"/>
+          <w:sz w:val="16"/>
+          <w:szCs w:val="16"/>
+          <w:lang w:eastAsia="en-IN"/>
+        </w:rPr>
+        <w:t xml:space="preserve"> </w:t>
+      </w:r>
+      <w:r>
+        <w:rPr>
+          <w:rFonts w:ascii="Courier New" w:eastAsia="Times New Roman" w:hAnsi="Courier New" w:cs="Courier New"/>
+          <w:color w:val="569CD6"/>
+          <w:sz w:val="16"/>
+          <w:szCs w:val="16"/>
+          <w:lang w:eastAsia="en-IN"/>
+        </w:rPr>
+        <w:t>class</w:t>
+      </w:r>
+      <w:r>
+        <w:rPr>
+          <w:rFonts w:ascii="Courier New" w:eastAsia="Times New Roman" w:hAnsi="Courier New" w:cs="Courier New"/>
+          <w:color w:val="D4D4D4"/>
+          <w:sz w:val="16"/>
+          <w:szCs w:val="16"/>
+          <w:lang w:eastAsia="en-IN"/>
+        </w:rPr>
+        <w:t xml:space="preserve"> </w:t>
+      </w:r>
+      <w:proofErr w:type="spellStart"/>
+      <w:r>
+        <w:rPr>
+          <w:rFonts w:ascii="Courier New" w:eastAsia="Times New Roman" w:hAnsi="Courier New" w:cs="Courier New"/>
+          <w:color w:val="4EC9B0"/>
+          <w:sz w:val="16"/>
+          <w:szCs w:val="16"/>
+          <w:lang w:eastAsia="en-IN"/>
+        </w:rPr>
+        <w:t>RotateArrayByOne</w:t>
+      </w:r>
+      <w:proofErr w:type="spellEnd"/>
+      <w:r>
+        <w:rPr>
+          <w:rFonts w:ascii="Courier New" w:eastAsia="Times New Roman" w:hAnsi="Courier New" w:cs="Courier New"/>
+          <w:color w:val="D4D4D4"/>
+          <w:sz w:val="16"/>
+          <w:szCs w:val="16"/>
+          <w:lang w:eastAsia="en-IN"/>
+        </w:rPr>
+        <w:t xml:space="preserve"> {</w:t>
+      </w:r>
     </w:p>
     <w:p>
       <w:pPr>
-        <w:pStyle w:val="NoSpacing"/>
-        <w:rPr>
-          <w:rFonts w:cstheme="minorHAnsi"/>
-          <w:b/>
-          <w:bCs/>
-          <w:sz w:val="16"/>
-          <w:szCs w:val="16"/>
-        </w:rPr>
-      </w:pPr>
+        <w:shd w:val="clear" w:color="auto" w:fill="1E1E1E"/>
+        <w:spacing w:after="0" w:line="240" w:lineRule="auto"/>
+        <w:rPr>
+          <w:rFonts w:ascii="Times New Roman" w:eastAsia="Times New Roman" w:hAnsi="Times New Roman" w:cs="Times New Roman"/>
+          <w:sz w:val="24"/>
+          <w:szCs w:val="24"/>
+          <w:lang w:eastAsia="en-IN"/>
+        </w:rPr>
+      </w:pPr>
+      <w:r>
+        <w:rPr>
+          <w:rFonts w:ascii="Courier New" w:eastAsia="Times New Roman" w:hAnsi="Courier New" w:cs="Courier New"/>
+          <w:color w:val="D4D4D4"/>
+          <w:sz w:val="16"/>
+          <w:szCs w:val="16"/>
+          <w:lang w:eastAsia="en-IN"/>
+        </w:rPr>
+        <w:t>   </w:t>
+      </w:r>
+      <w:r>
+        <w:rPr>
+          <w:rFonts w:ascii="Courier New" w:eastAsia="Times New Roman" w:hAnsi="Courier New" w:cs="Courier New"/>
+          <w:color w:val="569CD6"/>
+          <w:sz w:val="16"/>
+          <w:szCs w:val="16"/>
+          <w:lang w:eastAsia="en-IN"/>
+        </w:rPr>
+        <w:t>static</w:t>
+      </w:r>
+      <w:r>
+        <w:rPr>
+          <w:rFonts w:ascii="Courier New" w:eastAsia="Times New Roman" w:hAnsi="Courier New" w:cs="Courier New"/>
+          <w:color w:val="D4D4D4"/>
+          <w:sz w:val="16"/>
+          <w:szCs w:val="16"/>
+          <w:lang w:eastAsia="en-IN"/>
+        </w:rPr>
+        <w:t xml:space="preserve"> </w:t>
+      </w:r>
+      <w:r>
+        <w:rPr>
+          <w:rFonts w:ascii="Courier New" w:eastAsia="Times New Roman" w:hAnsi="Courier New" w:cs="Courier New"/>
+          <w:color w:val="4EC9B0"/>
+          <w:sz w:val="16"/>
+          <w:szCs w:val="16"/>
+          <w:lang w:eastAsia="en-IN"/>
+        </w:rPr>
+        <w:t>int</w:t>
+      </w:r>
+      <w:r>
+        <w:rPr>
+          <w:rFonts w:ascii="Courier New" w:eastAsia="Times New Roman" w:hAnsi="Courier New" w:cs="Courier New"/>
+          <w:color w:val="D4D4D4"/>
+          <w:sz w:val="16"/>
+          <w:szCs w:val="16"/>
+          <w:lang w:eastAsia="en-IN"/>
+        </w:rPr>
+        <w:t xml:space="preserve"> </w:t>
+      </w:r>
+      <w:proofErr w:type="spellStart"/>
+      <w:proofErr w:type="gramStart"/>
+      <w:r>
+        <w:rPr>
+          <w:rFonts w:ascii="Courier New" w:eastAsia="Times New Roman" w:hAnsi="Courier New" w:cs="Courier New"/>
+          <w:color w:val="9CDCFE"/>
+          <w:sz w:val="16"/>
+          <w:szCs w:val="16"/>
+          <w:lang w:eastAsia="en-IN"/>
+        </w:rPr>
+        <w:t>arr</w:t>
+      </w:r>
+      <w:proofErr w:type="spellEnd"/>
+      <w:r>
+        <w:rPr>
+          <w:rFonts w:ascii="Courier New" w:eastAsia="Times New Roman" w:hAnsi="Courier New" w:cs="Courier New"/>
+          <w:color w:val="D4D4D4"/>
+          <w:sz w:val="16"/>
+          <w:szCs w:val="16"/>
+          <w:lang w:eastAsia="en-IN"/>
+        </w:rPr>
+        <w:t>[</w:t>
+      </w:r>
+      <w:proofErr w:type="gramEnd"/>
+      <w:r>
+        <w:rPr>
+          <w:rFonts w:ascii="Courier New" w:eastAsia="Times New Roman" w:hAnsi="Courier New" w:cs="Courier New"/>
+          <w:color w:val="D4D4D4"/>
+          <w:sz w:val="16"/>
+          <w:szCs w:val="16"/>
+          <w:lang w:eastAsia="en-IN"/>
+        </w:rPr>
+        <w:t xml:space="preserve">] = </w:t>
+      </w:r>
+      <w:r>
+        <w:rPr>
+          <w:rFonts w:ascii="Courier New" w:eastAsia="Times New Roman" w:hAnsi="Courier New" w:cs="Courier New"/>
+          <w:color w:val="C586C0"/>
+          <w:sz w:val="16"/>
+          <w:szCs w:val="16"/>
+          <w:lang w:eastAsia="en-IN"/>
+        </w:rPr>
+        <w:t>new</w:t>
+      </w:r>
+      <w:r>
+        <w:rPr>
+          <w:rFonts w:ascii="Courier New" w:eastAsia="Times New Roman" w:hAnsi="Courier New" w:cs="Courier New"/>
+          <w:color w:val="D4D4D4"/>
+          <w:sz w:val="16"/>
+          <w:szCs w:val="16"/>
+          <w:lang w:eastAsia="en-IN"/>
+        </w:rPr>
+        <w:t xml:space="preserve"> </w:t>
+      </w:r>
+      <w:r>
+        <w:rPr>
+          <w:rFonts w:ascii="Courier New" w:eastAsia="Times New Roman" w:hAnsi="Courier New" w:cs="Courier New"/>
+          <w:color w:val="4EC9B0"/>
+          <w:sz w:val="16"/>
+          <w:szCs w:val="16"/>
+          <w:lang w:eastAsia="en-IN"/>
+        </w:rPr>
+        <w:t>int</w:t>
+      </w:r>
+      <w:r>
+        <w:rPr>
+          <w:rFonts w:ascii="Courier New" w:eastAsia="Times New Roman" w:hAnsi="Courier New" w:cs="Courier New"/>
+          <w:color w:val="D4D4D4"/>
+          <w:sz w:val="16"/>
+          <w:szCs w:val="16"/>
+          <w:lang w:eastAsia="en-IN"/>
+        </w:rPr>
+        <w:t>[]{</w:t>
+      </w:r>
+      <w:r>
+        <w:rPr>
+          <w:rFonts w:ascii="Courier New" w:eastAsia="Times New Roman" w:hAnsi="Courier New" w:cs="Courier New"/>
+          <w:color w:val="B5CEA8"/>
+          <w:sz w:val="16"/>
+          <w:szCs w:val="16"/>
+          <w:lang w:eastAsia="en-IN"/>
+        </w:rPr>
+        <w:t>1</w:t>
+      </w:r>
+      <w:r>
+        <w:rPr>
+          <w:rFonts w:ascii="Courier New" w:eastAsia="Times New Roman" w:hAnsi="Courier New" w:cs="Courier New"/>
+          <w:color w:val="D4D4D4"/>
+          <w:sz w:val="16"/>
+          <w:szCs w:val="16"/>
+          <w:lang w:eastAsia="en-IN"/>
+        </w:rPr>
+        <w:t xml:space="preserve">, </w:t>
+      </w:r>
+      <w:r>
+        <w:rPr>
+          <w:rFonts w:ascii="Courier New" w:eastAsia="Times New Roman" w:hAnsi="Courier New" w:cs="Courier New"/>
+          <w:color w:val="B5CEA8"/>
+          <w:sz w:val="16"/>
+          <w:szCs w:val="16"/>
+          <w:lang w:eastAsia="en-IN"/>
+        </w:rPr>
+        <w:t>2</w:t>
+      </w:r>
+      <w:r>
+        <w:rPr>
+          <w:rFonts w:ascii="Courier New" w:eastAsia="Times New Roman" w:hAnsi="Courier New" w:cs="Courier New"/>
+          <w:color w:val="D4D4D4"/>
+          <w:sz w:val="16"/>
+          <w:szCs w:val="16"/>
+          <w:lang w:eastAsia="en-IN"/>
+        </w:rPr>
+        <w:t xml:space="preserve">, </w:t>
+      </w:r>
+      <w:r>
+        <w:rPr>
+          <w:rFonts w:ascii="Courier New" w:eastAsia="Times New Roman" w:hAnsi="Courier New" w:cs="Courier New"/>
+          <w:color w:val="B5CEA8"/>
+          <w:sz w:val="16"/>
+          <w:szCs w:val="16"/>
+          <w:lang w:eastAsia="en-IN"/>
+        </w:rPr>
+        <w:t>3</w:t>
+      </w:r>
+      <w:r>
+        <w:rPr>
+          <w:rFonts w:ascii="Courier New" w:eastAsia="Times New Roman" w:hAnsi="Courier New" w:cs="Courier New"/>
+          <w:color w:val="D4D4D4"/>
+          <w:sz w:val="16"/>
+          <w:szCs w:val="16"/>
+          <w:lang w:eastAsia="en-IN"/>
+        </w:rPr>
+        <w:t xml:space="preserve">, </w:t>
+      </w:r>
+      <w:r>
+        <w:rPr>
+          <w:rFonts w:ascii="Courier New" w:eastAsia="Times New Roman" w:hAnsi="Courier New" w:cs="Courier New"/>
+          <w:color w:val="B5CEA8"/>
+          <w:sz w:val="16"/>
+          <w:szCs w:val="16"/>
+          <w:lang w:eastAsia="en-IN"/>
+        </w:rPr>
+        <w:t>4</w:t>
+      </w:r>
+      <w:r>
+        <w:rPr>
+          <w:rFonts w:ascii="Courier New" w:eastAsia="Times New Roman" w:hAnsi="Courier New" w:cs="Courier New"/>
+          <w:color w:val="D4D4D4"/>
+          <w:sz w:val="16"/>
+          <w:szCs w:val="16"/>
+          <w:lang w:eastAsia="en-IN"/>
+        </w:rPr>
+        <w:t xml:space="preserve">, </w:t>
+      </w:r>
+      <w:r>
+        <w:rPr>
+          <w:rFonts w:ascii="Courier New" w:eastAsia="Times New Roman" w:hAnsi="Courier New" w:cs="Courier New"/>
+          <w:color w:val="B5CEA8"/>
+          <w:sz w:val="16"/>
+          <w:szCs w:val="16"/>
+          <w:lang w:eastAsia="en-IN"/>
+        </w:rPr>
+        <w:t>5</w:t>
+      </w:r>
+      <w:r>
+        <w:rPr>
+          <w:rFonts w:ascii="Courier New" w:eastAsia="Times New Roman" w:hAnsi="Courier New" w:cs="Courier New"/>
+          <w:color w:val="D4D4D4"/>
+          <w:sz w:val="16"/>
+          <w:szCs w:val="16"/>
+          <w:lang w:eastAsia="en-IN"/>
+        </w:rPr>
+        <w:t>};</w:t>
+      </w:r>
     </w:p>
     <w:p>
       <w:pPr>
-        <w:pStyle w:val="NoSpacing"/>
-        <w:rPr>
-          <w:rFonts w:cstheme="minorHAnsi"/>
-          <w:b/>
-          <w:bCs/>
-          <w:sz w:val="16"/>
-          <w:szCs w:val="16"/>
-        </w:rPr>
-      </w:pPr>
+        <w:shd w:val="clear" w:color="auto" w:fill="1E1E1E"/>
+        <w:spacing w:after="0" w:line="240" w:lineRule="auto"/>
+        <w:rPr>
+          <w:rFonts w:ascii="Times New Roman" w:eastAsia="Times New Roman" w:hAnsi="Times New Roman" w:cs="Times New Roman"/>
+          <w:sz w:val="24"/>
+          <w:szCs w:val="24"/>
+          <w:lang w:eastAsia="en-IN"/>
+        </w:rPr>
+      </w:pPr>
+      <w:r>
+        <w:rPr>
+          <w:rFonts w:ascii="Courier New" w:eastAsia="Times New Roman" w:hAnsi="Courier New" w:cs="Courier New"/>
+          <w:color w:val="D4D4D4"/>
+          <w:sz w:val="16"/>
+          <w:szCs w:val="16"/>
+          <w:lang w:eastAsia="en-IN"/>
+        </w:rPr>
+        <w:t>   </w:t>
+      </w:r>
+      <w:r>
+        <w:rPr>
+          <w:rFonts w:ascii="Courier New" w:eastAsia="Times New Roman" w:hAnsi="Courier New" w:cs="Courier New"/>
+          <w:color w:val="569CD6"/>
+          <w:sz w:val="16"/>
+          <w:szCs w:val="16"/>
+          <w:lang w:eastAsia="en-IN"/>
+        </w:rPr>
+        <w:t>static</w:t>
+      </w:r>
+      <w:r>
+        <w:rPr>
+          <w:rFonts w:ascii="Courier New" w:eastAsia="Times New Roman" w:hAnsi="Courier New" w:cs="Courier New"/>
+          <w:color w:val="D4D4D4"/>
+          <w:sz w:val="16"/>
+          <w:szCs w:val="16"/>
+          <w:lang w:eastAsia="en-IN"/>
+        </w:rPr>
+        <w:t xml:space="preserve"> </w:t>
+      </w:r>
+      <w:r>
+        <w:rPr>
+          <w:rFonts w:ascii="Courier New" w:eastAsia="Times New Roman" w:hAnsi="Courier New" w:cs="Courier New"/>
+          <w:color w:val="4EC9B0"/>
+          <w:sz w:val="16"/>
+          <w:szCs w:val="16"/>
+          <w:lang w:eastAsia="en-IN"/>
+        </w:rPr>
+        <w:t>void</w:t>
+      </w:r>
+      <w:r>
+        <w:rPr>
+          <w:rFonts w:ascii="Courier New" w:eastAsia="Times New Roman" w:hAnsi="Courier New" w:cs="Courier New"/>
+          <w:color w:val="D4D4D4"/>
+          <w:sz w:val="16"/>
+          <w:szCs w:val="16"/>
+          <w:lang w:eastAsia="en-IN"/>
+        </w:rPr>
+        <w:t xml:space="preserve"> </w:t>
+      </w:r>
+      <w:proofErr w:type="gramStart"/>
+      <w:r>
+        <w:rPr>
+          <w:rFonts w:ascii="Courier New" w:eastAsia="Times New Roman" w:hAnsi="Courier New" w:cs="Courier New"/>
+          <w:color w:val="DCDCAA"/>
+          <w:sz w:val="16"/>
+          <w:szCs w:val="16"/>
+          <w:lang w:eastAsia="en-IN"/>
+        </w:rPr>
+        <w:t>rotate</w:t>
+      </w:r>
+      <w:r>
+        <w:rPr>
+          <w:rFonts w:ascii="Courier New" w:eastAsia="Times New Roman" w:hAnsi="Courier New" w:cs="Courier New"/>
+          <w:color w:val="D4D4D4"/>
+          <w:sz w:val="16"/>
+          <w:szCs w:val="16"/>
+          <w:lang w:eastAsia="en-IN"/>
+        </w:rPr>
+        <w:t>(</w:t>
+      </w:r>
+      <w:proofErr w:type="gramEnd"/>
+      <w:r>
+        <w:rPr>
+          <w:rFonts w:ascii="Courier New" w:eastAsia="Times New Roman" w:hAnsi="Courier New" w:cs="Courier New"/>
+          <w:color w:val="D4D4D4"/>
+          <w:sz w:val="16"/>
+          <w:szCs w:val="16"/>
+          <w:lang w:eastAsia="en-IN"/>
+        </w:rPr>
+        <w:t>) {</w:t>
+      </w:r>
     </w:p>
     <w:p>
       <w:pPr>
-        <w:pStyle w:val="NoSpacing"/>
-        <w:rPr>
-          <w:rFonts w:cstheme="minorHAnsi"/>
-          <w:b/>
-          <w:bCs/>
-          <w:sz w:val="16"/>
-          <w:szCs w:val="16"/>
-        </w:rPr>
-      </w:pPr>
+        <w:shd w:val="clear" w:color="auto" w:fill="1E1E1E"/>
+        <w:spacing w:after="0" w:line="240" w:lineRule="auto"/>
+        <w:rPr>
+          <w:rFonts w:ascii="Times New Roman" w:eastAsia="Times New Roman" w:hAnsi="Times New Roman" w:cs="Times New Roman"/>
+          <w:sz w:val="24"/>
+          <w:szCs w:val="24"/>
+          <w:lang w:eastAsia="en-IN"/>
+        </w:rPr>
+      </w:pPr>
+      <w:r>
+        <w:rPr>
+          <w:rFonts w:ascii="Courier New" w:eastAsia="Times New Roman" w:hAnsi="Courier New" w:cs="Courier New"/>
+          <w:color w:val="D4D4D4"/>
+          <w:sz w:val="16"/>
+          <w:szCs w:val="16"/>
+          <w:lang w:eastAsia="en-IN"/>
+        </w:rPr>
+        <w:t>       </w:t>
+      </w:r>
+      <w:r>
+        <w:rPr>
+          <w:rFonts w:ascii="Courier New" w:eastAsia="Times New Roman" w:hAnsi="Courier New" w:cs="Courier New"/>
+          <w:color w:val="4EC9B0"/>
+          <w:sz w:val="16"/>
+          <w:szCs w:val="16"/>
+          <w:lang w:eastAsia="en-IN"/>
+        </w:rPr>
+        <w:t>int</w:t>
+      </w:r>
+      <w:r>
+        <w:rPr>
+          <w:rFonts w:ascii="Courier New" w:eastAsia="Times New Roman" w:hAnsi="Courier New" w:cs="Courier New"/>
+          <w:color w:val="D4D4D4"/>
+          <w:sz w:val="16"/>
+          <w:szCs w:val="16"/>
+          <w:lang w:eastAsia="en-IN"/>
+        </w:rPr>
+        <w:t xml:space="preserve"> </w:t>
+      </w:r>
+      <w:proofErr w:type="spellStart"/>
+      <w:r>
+        <w:rPr>
+          <w:rFonts w:ascii="Courier New" w:eastAsia="Times New Roman" w:hAnsi="Courier New" w:cs="Courier New"/>
+          <w:color w:val="9CDCFE"/>
+          <w:sz w:val="16"/>
+          <w:szCs w:val="16"/>
+          <w:lang w:eastAsia="en-IN"/>
+        </w:rPr>
+        <w:t>i</w:t>
+      </w:r>
+      <w:proofErr w:type="spellEnd"/>
+      <w:r>
+        <w:rPr>
+          <w:rFonts w:ascii="Courier New" w:eastAsia="Times New Roman" w:hAnsi="Courier New" w:cs="Courier New"/>
+          <w:color w:val="D4D4D4"/>
+          <w:sz w:val="16"/>
+          <w:szCs w:val="16"/>
+          <w:lang w:eastAsia="en-IN"/>
+        </w:rPr>
+        <w:t xml:space="preserve"> = </w:t>
+      </w:r>
+      <w:r>
+        <w:rPr>
+          <w:rFonts w:ascii="Courier New" w:eastAsia="Times New Roman" w:hAnsi="Courier New" w:cs="Courier New"/>
+          <w:color w:val="B5CEA8"/>
+          <w:sz w:val="16"/>
+          <w:szCs w:val="16"/>
+          <w:lang w:eastAsia="en-IN"/>
+        </w:rPr>
+        <w:t>0</w:t>
+      </w:r>
+      <w:r>
+        <w:rPr>
+          <w:rFonts w:ascii="Courier New" w:eastAsia="Times New Roman" w:hAnsi="Courier New" w:cs="Courier New"/>
+          <w:color w:val="D4D4D4"/>
+          <w:sz w:val="16"/>
+          <w:szCs w:val="16"/>
+          <w:lang w:eastAsia="en-IN"/>
+        </w:rPr>
+        <w:t xml:space="preserve">, j = </w:t>
+      </w:r>
+      <w:proofErr w:type="spellStart"/>
+      <w:proofErr w:type="gramStart"/>
+      <w:r>
+        <w:rPr>
+          <w:rFonts w:ascii="Courier New" w:eastAsia="Times New Roman" w:hAnsi="Courier New" w:cs="Courier New"/>
+          <w:color w:val="9CDCFE"/>
+          <w:sz w:val="16"/>
+          <w:szCs w:val="16"/>
+          <w:lang w:eastAsia="en-IN"/>
+        </w:rPr>
+        <w:t>arr</w:t>
+      </w:r>
+      <w:r>
+        <w:rPr>
+          <w:rFonts w:ascii="Courier New" w:eastAsia="Times New Roman" w:hAnsi="Courier New" w:cs="Courier New"/>
+          <w:color w:val="D4D4D4"/>
+          <w:sz w:val="16"/>
+          <w:szCs w:val="16"/>
+          <w:lang w:eastAsia="en-IN"/>
+        </w:rPr>
+        <w:t>.</w:t>
+      </w:r>
+      <w:r>
+        <w:rPr>
+          <w:rFonts w:ascii="Courier New" w:eastAsia="Times New Roman" w:hAnsi="Courier New" w:cs="Courier New"/>
+          <w:color w:val="9CDCFE"/>
+          <w:sz w:val="16"/>
+          <w:szCs w:val="16"/>
+          <w:lang w:eastAsia="en-IN"/>
+        </w:rPr>
+        <w:t>length</w:t>
+      </w:r>
+      <w:proofErr w:type="spellEnd"/>
+      <w:proofErr w:type="gramEnd"/>
+      <w:r>
+        <w:rPr>
+          <w:rFonts w:ascii="Courier New" w:eastAsia="Times New Roman" w:hAnsi="Courier New" w:cs="Courier New"/>
+          <w:color w:val="D4D4D4"/>
+          <w:sz w:val="16"/>
+          <w:szCs w:val="16"/>
+          <w:lang w:eastAsia="en-IN"/>
+        </w:rPr>
+        <w:t xml:space="preserve"> - </w:t>
+      </w:r>
+      <w:r>
+        <w:rPr>
+          <w:rFonts w:ascii="Courier New" w:eastAsia="Times New Roman" w:hAnsi="Courier New" w:cs="Courier New"/>
+          <w:color w:val="B5CEA8"/>
+          <w:sz w:val="16"/>
+          <w:szCs w:val="16"/>
+          <w:lang w:eastAsia="en-IN"/>
+        </w:rPr>
+        <w:t>1</w:t>
+      </w:r>
+      <w:r>
+        <w:rPr>
+          <w:rFonts w:ascii="Courier New" w:eastAsia="Times New Roman" w:hAnsi="Courier New" w:cs="Courier New"/>
+          <w:color w:val="D4D4D4"/>
+          <w:sz w:val="16"/>
+          <w:szCs w:val="16"/>
+          <w:lang w:eastAsia="en-IN"/>
+        </w:rPr>
+        <w:t>;</w:t>
+      </w:r>
     </w:p>
     <w:p>
       <w:pPr>
-        <w:pStyle w:val="NoSpacing"/>
-        <w:rPr>
-          <w:rFonts w:cstheme="minorHAnsi"/>
-          <w:b/>
-          <w:bCs/>
-          <w:sz w:val="16"/>
-          <w:szCs w:val="16"/>
-        </w:rPr>
-      </w:pPr>
+        <w:shd w:val="clear" w:color="auto" w:fill="1E1E1E"/>
+        <w:spacing w:after="0" w:line="240" w:lineRule="auto"/>
+        <w:rPr>
+          <w:rFonts w:ascii="Times New Roman" w:eastAsia="Times New Roman" w:hAnsi="Times New Roman" w:cs="Times New Roman"/>
+          <w:sz w:val="24"/>
+          <w:szCs w:val="24"/>
+          <w:lang w:eastAsia="en-IN"/>
+        </w:rPr>
+      </w:pPr>
+      <w:r>
+        <w:rPr>
+          <w:rFonts w:ascii="Courier New" w:eastAsia="Times New Roman" w:hAnsi="Courier New" w:cs="Courier New"/>
+          <w:color w:val="D4D4D4"/>
+          <w:sz w:val="16"/>
+          <w:szCs w:val="16"/>
+          <w:lang w:eastAsia="en-IN"/>
+        </w:rPr>
+        <w:t>       </w:t>
+      </w:r>
+      <w:r>
+        <w:rPr>
+          <w:rFonts w:ascii="Courier New" w:eastAsia="Times New Roman" w:hAnsi="Courier New" w:cs="Courier New"/>
+          <w:color w:val="C586C0"/>
+          <w:sz w:val="16"/>
+          <w:szCs w:val="16"/>
+          <w:lang w:eastAsia="en-IN"/>
+        </w:rPr>
+        <w:t>while</w:t>
+      </w:r>
+      <w:r>
+        <w:rPr>
+          <w:rFonts w:ascii="Courier New" w:eastAsia="Times New Roman" w:hAnsi="Courier New" w:cs="Courier New"/>
+          <w:color w:val="D4D4D4"/>
+          <w:sz w:val="16"/>
+          <w:szCs w:val="16"/>
+          <w:lang w:eastAsia="en-IN"/>
+        </w:rPr>
+        <w:t xml:space="preserve"> (</w:t>
+      </w:r>
+      <w:proofErr w:type="spellStart"/>
+      <w:proofErr w:type="gramStart"/>
+      <w:r>
+        <w:rPr>
+          <w:rFonts w:ascii="Courier New" w:eastAsia="Times New Roman" w:hAnsi="Courier New" w:cs="Courier New"/>
+          <w:color w:val="D4D4D4"/>
+          <w:sz w:val="16"/>
+          <w:szCs w:val="16"/>
+          <w:lang w:eastAsia="en-IN"/>
+        </w:rPr>
+        <w:t>i</w:t>
+      </w:r>
+      <w:proofErr w:type="spellEnd"/>
+      <w:r>
+        <w:rPr>
+          <w:rFonts w:ascii="Courier New" w:eastAsia="Times New Roman" w:hAnsi="Courier New" w:cs="Courier New"/>
+          <w:color w:val="D4D4D4"/>
+          <w:sz w:val="16"/>
+          <w:szCs w:val="16"/>
+          <w:lang w:eastAsia="en-IN"/>
+        </w:rPr>
+        <w:t xml:space="preserve"> !</w:t>
+      </w:r>
+      <w:proofErr w:type="gramEnd"/>
+      <w:r>
+        <w:rPr>
+          <w:rFonts w:ascii="Courier New" w:eastAsia="Times New Roman" w:hAnsi="Courier New" w:cs="Courier New"/>
+          <w:color w:val="D4D4D4"/>
+          <w:sz w:val="16"/>
+          <w:szCs w:val="16"/>
+          <w:lang w:eastAsia="en-IN"/>
+        </w:rPr>
+        <w:t>= j) {</w:t>
+      </w:r>
     </w:p>
     <w:p>
       <w:pPr>
-        <w:pStyle w:val="NoSpacing"/>
-        <w:rPr>
-          <w:rFonts w:cstheme="minorHAnsi"/>
-          <w:b/>
-          <w:bCs/>
-          <w:sz w:val="16"/>
-          <w:szCs w:val="16"/>
-        </w:rPr>
-      </w:pPr>
+        <w:shd w:val="clear" w:color="auto" w:fill="1E1E1E"/>
+        <w:spacing w:after="0" w:line="240" w:lineRule="auto"/>
+        <w:rPr>
+          <w:rFonts w:ascii="Times New Roman" w:eastAsia="Times New Roman" w:hAnsi="Times New Roman" w:cs="Times New Roman"/>
+          <w:sz w:val="24"/>
+          <w:szCs w:val="24"/>
+          <w:lang w:eastAsia="en-IN"/>
+        </w:rPr>
+      </w:pPr>
+      <w:r>
+        <w:rPr>
+          <w:rFonts w:ascii="Courier New" w:eastAsia="Times New Roman" w:hAnsi="Courier New" w:cs="Courier New"/>
+          <w:color w:val="D4D4D4"/>
+          <w:sz w:val="16"/>
+          <w:szCs w:val="16"/>
+          <w:lang w:eastAsia="en-IN"/>
+        </w:rPr>
+        <w:t>           </w:t>
+      </w:r>
+      <w:r>
+        <w:rPr>
+          <w:rFonts w:ascii="Courier New" w:eastAsia="Times New Roman" w:hAnsi="Courier New" w:cs="Courier New"/>
+          <w:color w:val="4EC9B0"/>
+          <w:sz w:val="16"/>
+          <w:szCs w:val="16"/>
+          <w:lang w:eastAsia="en-IN"/>
+        </w:rPr>
+        <w:t>int</w:t>
+      </w:r>
+      <w:r>
+        <w:rPr>
+          <w:rFonts w:ascii="Courier New" w:eastAsia="Times New Roman" w:hAnsi="Courier New" w:cs="Courier New"/>
+          <w:color w:val="D4D4D4"/>
+          <w:sz w:val="16"/>
+          <w:szCs w:val="16"/>
+          <w:lang w:eastAsia="en-IN"/>
+        </w:rPr>
+        <w:t xml:space="preserve"> </w:t>
+      </w:r>
+      <w:r>
+        <w:rPr>
+          <w:rFonts w:ascii="Courier New" w:eastAsia="Times New Roman" w:hAnsi="Courier New" w:cs="Courier New"/>
+          <w:color w:val="9CDCFE"/>
+          <w:sz w:val="16"/>
+          <w:szCs w:val="16"/>
+          <w:lang w:eastAsia="en-IN"/>
+        </w:rPr>
+        <w:t>temp</w:t>
+      </w:r>
+      <w:r>
+        <w:rPr>
+          <w:rFonts w:ascii="Courier New" w:eastAsia="Times New Roman" w:hAnsi="Courier New" w:cs="Courier New"/>
+          <w:color w:val="D4D4D4"/>
+          <w:sz w:val="16"/>
+          <w:szCs w:val="16"/>
+          <w:lang w:eastAsia="en-IN"/>
+        </w:rPr>
+        <w:t xml:space="preserve"> = </w:t>
+      </w:r>
+      <w:proofErr w:type="spellStart"/>
+      <w:r>
+        <w:rPr>
+          <w:rFonts w:ascii="Courier New" w:eastAsia="Times New Roman" w:hAnsi="Courier New" w:cs="Courier New"/>
+          <w:color w:val="D4D4D4"/>
+          <w:sz w:val="16"/>
+          <w:szCs w:val="16"/>
+          <w:lang w:eastAsia="en-IN"/>
+        </w:rPr>
+        <w:t>arr</w:t>
+      </w:r>
+      <w:proofErr w:type="spellEnd"/>
+      <w:r>
+        <w:rPr>
+          <w:rFonts w:ascii="Courier New" w:eastAsia="Times New Roman" w:hAnsi="Courier New" w:cs="Courier New"/>
+          <w:color w:val="D4D4D4"/>
+          <w:sz w:val="16"/>
+          <w:szCs w:val="16"/>
+          <w:lang w:eastAsia="en-IN"/>
+        </w:rPr>
+        <w:t>[</w:t>
+      </w:r>
+      <w:proofErr w:type="spellStart"/>
+      <w:r>
+        <w:rPr>
+          <w:rFonts w:ascii="Courier New" w:eastAsia="Times New Roman" w:hAnsi="Courier New" w:cs="Courier New"/>
+          <w:color w:val="D4D4D4"/>
+          <w:sz w:val="16"/>
+          <w:szCs w:val="16"/>
+          <w:lang w:eastAsia="en-IN"/>
+        </w:rPr>
+        <w:t>i</w:t>
+      </w:r>
+      <w:proofErr w:type="spellEnd"/>
+      <w:r>
+        <w:rPr>
+          <w:rFonts w:ascii="Courier New" w:eastAsia="Times New Roman" w:hAnsi="Courier New" w:cs="Courier New"/>
+          <w:color w:val="D4D4D4"/>
+          <w:sz w:val="16"/>
+          <w:szCs w:val="16"/>
+          <w:lang w:eastAsia="en-IN"/>
+        </w:rPr>
+        <w:t>];</w:t>
+      </w:r>
     </w:p>
     <w:p>
       <w:pPr>
-        <w:pStyle w:val="NoSpacing"/>
-        <w:rPr>
-          <w:rFonts w:cstheme="minorHAnsi"/>
-          <w:b/>
-          <w:bCs/>
-          <w:sz w:val="16"/>
-          <w:szCs w:val="16"/>
-        </w:rPr>
-      </w:pPr>
+        <w:shd w:val="clear" w:color="auto" w:fill="1E1E1E"/>
+        <w:spacing w:after="0" w:line="240" w:lineRule="auto"/>
+        <w:rPr>
+          <w:rFonts w:ascii="Times New Roman" w:eastAsia="Times New Roman" w:hAnsi="Times New Roman" w:cs="Times New Roman"/>
+          <w:sz w:val="24"/>
+          <w:szCs w:val="24"/>
+          <w:lang w:eastAsia="en-IN"/>
+        </w:rPr>
+      </w:pPr>
+      <w:r>
+        <w:rPr>
+          <w:rFonts w:ascii="Courier New" w:eastAsia="Times New Roman" w:hAnsi="Courier New" w:cs="Courier New"/>
+          <w:color w:val="D4D4D4"/>
+          <w:sz w:val="16"/>
+          <w:szCs w:val="16"/>
+          <w:lang w:eastAsia="en-IN"/>
+        </w:rPr>
+        <w:t>           </w:t>
+      </w:r>
+      <w:proofErr w:type="spellStart"/>
+      <w:r>
+        <w:rPr>
+          <w:rFonts w:ascii="Courier New" w:eastAsia="Times New Roman" w:hAnsi="Courier New" w:cs="Courier New"/>
+          <w:color w:val="D4D4D4"/>
+          <w:sz w:val="16"/>
+          <w:szCs w:val="16"/>
+          <w:lang w:eastAsia="en-IN"/>
+        </w:rPr>
+        <w:t>arr</w:t>
+      </w:r>
+      <w:proofErr w:type="spellEnd"/>
+      <w:r>
+        <w:rPr>
+          <w:rFonts w:ascii="Courier New" w:eastAsia="Times New Roman" w:hAnsi="Courier New" w:cs="Courier New"/>
+          <w:color w:val="D4D4D4"/>
+          <w:sz w:val="16"/>
+          <w:szCs w:val="16"/>
+          <w:lang w:eastAsia="en-IN"/>
+        </w:rPr>
+        <w:t>[</w:t>
+      </w:r>
+      <w:proofErr w:type="spellStart"/>
+      <w:r>
+        <w:rPr>
+          <w:rFonts w:ascii="Courier New" w:eastAsia="Times New Roman" w:hAnsi="Courier New" w:cs="Courier New"/>
+          <w:color w:val="D4D4D4"/>
+          <w:sz w:val="16"/>
+          <w:szCs w:val="16"/>
+          <w:lang w:eastAsia="en-IN"/>
+        </w:rPr>
+        <w:t>i</w:t>
+      </w:r>
+      <w:proofErr w:type="spellEnd"/>
+      <w:r>
+        <w:rPr>
+          <w:rFonts w:ascii="Courier New" w:eastAsia="Times New Roman" w:hAnsi="Courier New" w:cs="Courier New"/>
+          <w:color w:val="D4D4D4"/>
+          <w:sz w:val="16"/>
+          <w:szCs w:val="16"/>
+          <w:lang w:eastAsia="en-IN"/>
+        </w:rPr>
+        <w:t xml:space="preserve">] = </w:t>
+      </w:r>
+      <w:proofErr w:type="spellStart"/>
+      <w:r>
+        <w:rPr>
+          <w:rFonts w:ascii="Courier New" w:eastAsia="Times New Roman" w:hAnsi="Courier New" w:cs="Courier New"/>
+          <w:color w:val="D4D4D4"/>
+          <w:sz w:val="16"/>
+          <w:szCs w:val="16"/>
+          <w:lang w:eastAsia="en-IN"/>
+        </w:rPr>
+        <w:t>arr</w:t>
+      </w:r>
+      <w:proofErr w:type="spellEnd"/>
+      <w:r>
+        <w:rPr>
+          <w:rFonts w:ascii="Courier New" w:eastAsia="Times New Roman" w:hAnsi="Courier New" w:cs="Courier New"/>
+          <w:color w:val="D4D4D4"/>
+          <w:sz w:val="16"/>
+          <w:szCs w:val="16"/>
+          <w:lang w:eastAsia="en-IN"/>
+        </w:rPr>
+        <w:t>[j];</w:t>
+      </w:r>
     </w:p>
     <w:p>
       <w:pPr>
-        <w:pStyle w:val="NoSpacing"/>
-        <w:rPr>
-          <w:rFonts w:cstheme="minorHAnsi"/>
-          <w:b/>
-          <w:bCs/>
-          <w:sz w:val="16"/>
-          <w:szCs w:val="16"/>
-        </w:rPr>
-      </w:pPr>
+        <w:shd w:val="clear" w:color="auto" w:fill="1E1E1E"/>
+        <w:spacing w:after="0" w:line="240" w:lineRule="auto"/>
+        <w:rPr>
+          <w:rFonts w:ascii="Times New Roman" w:eastAsia="Times New Roman" w:hAnsi="Times New Roman" w:cs="Times New Roman"/>
+          <w:sz w:val="24"/>
+          <w:szCs w:val="24"/>
+          <w:lang w:eastAsia="en-IN"/>
+        </w:rPr>
+      </w:pPr>
+      <w:r>
+        <w:rPr>
+          <w:rFonts w:ascii="Courier New" w:eastAsia="Times New Roman" w:hAnsi="Courier New" w:cs="Courier New"/>
+          <w:color w:val="D4D4D4"/>
+          <w:sz w:val="16"/>
+          <w:szCs w:val="16"/>
+          <w:lang w:eastAsia="en-IN"/>
+        </w:rPr>
+        <w:t>           </w:t>
+      </w:r>
+      <w:proofErr w:type="spellStart"/>
+      <w:r>
+        <w:rPr>
+          <w:rFonts w:ascii="Courier New" w:eastAsia="Times New Roman" w:hAnsi="Courier New" w:cs="Courier New"/>
+          <w:color w:val="D4D4D4"/>
+          <w:sz w:val="16"/>
+          <w:szCs w:val="16"/>
+          <w:lang w:eastAsia="en-IN"/>
+        </w:rPr>
+        <w:t>arr</w:t>
+      </w:r>
+      <w:proofErr w:type="spellEnd"/>
+      <w:r>
+        <w:rPr>
+          <w:rFonts w:ascii="Courier New" w:eastAsia="Times New Roman" w:hAnsi="Courier New" w:cs="Courier New"/>
+          <w:color w:val="D4D4D4"/>
+          <w:sz w:val="16"/>
+          <w:szCs w:val="16"/>
+          <w:lang w:eastAsia="en-IN"/>
+        </w:rPr>
+        <w:t>[j] = temp;</w:t>
+      </w:r>
     </w:p>
     <w:p>
       <w:pPr>
-        <w:pStyle w:val="NoSpacing"/>
-        <w:rPr>
-          <w:rFonts w:cstheme="minorHAnsi"/>
-          <w:b/>
-          <w:bCs/>
-          <w:sz w:val="16"/>
-          <w:szCs w:val="16"/>
-        </w:rPr>
-      </w:pPr>
+        <w:shd w:val="clear" w:color="auto" w:fill="1E1E1E"/>
+        <w:spacing w:after="0" w:line="240" w:lineRule="auto"/>
+        <w:rPr>
+          <w:rFonts w:ascii="Times New Roman" w:eastAsia="Times New Roman" w:hAnsi="Times New Roman" w:cs="Times New Roman"/>
+          <w:sz w:val="24"/>
+          <w:szCs w:val="24"/>
+          <w:lang w:eastAsia="en-IN"/>
+        </w:rPr>
+      </w:pPr>
+      <w:r>
+        <w:rPr>
+          <w:rFonts w:ascii="Courier New" w:eastAsia="Times New Roman" w:hAnsi="Courier New" w:cs="Courier New"/>
+          <w:color w:val="D4D4D4"/>
+          <w:sz w:val="16"/>
+          <w:szCs w:val="16"/>
+          <w:lang w:eastAsia="en-IN"/>
+        </w:rPr>
+        <w:t>           </w:t>
+      </w:r>
+      <w:proofErr w:type="spellStart"/>
+      <w:r>
+        <w:rPr>
+          <w:rFonts w:ascii="Courier New" w:eastAsia="Times New Roman" w:hAnsi="Courier New" w:cs="Courier New"/>
+          <w:color w:val="D4D4D4"/>
+          <w:sz w:val="16"/>
+          <w:szCs w:val="16"/>
+          <w:lang w:eastAsia="en-IN"/>
+        </w:rPr>
+        <w:t>i</w:t>
+      </w:r>
+      <w:proofErr w:type="spellEnd"/>
+      <w:r>
+        <w:rPr>
+          <w:rFonts w:ascii="Courier New" w:eastAsia="Times New Roman" w:hAnsi="Courier New" w:cs="Courier New"/>
+          <w:color w:val="D4D4D4"/>
+          <w:sz w:val="16"/>
+          <w:szCs w:val="16"/>
+          <w:lang w:eastAsia="en-IN"/>
+        </w:rPr>
+        <w:t>++;// Do not increment j :)</w:t>
+      </w:r>
     </w:p>
     <w:p>
       <w:pPr>
-        <w:pStyle w:val="NoSpacing"/>
-        <w:rPr>
-          <w:rFonts w:cstheme="minorHAnsi"/>
-          <w:b/>
-          <w:bCs/>
-          <w:sz w:val="16"/>
-          <w:szCs w:val="16"/>
-        </w:rPr>
-      </w:pPr>
+        <w:shd w:val="clear" w:color="auto" w:fill="1E1E1E"/>
+        <w:spacing w:after="0" w:line="240" w:lineRule="auto"/>
+        <w:rPr>
+          <w:rFonts w:ascii="Times New Roman" w:eastAsia="Times New Roman" w:hAnsi="Times New Roman" w:cs="Times New Roman"/>
+          <w:sz w:val="24"/>
+          <w:szCs w:val="24"/>
+          <w:lang w:eastAsia="en-IN"/>
+        </w:rPr>
+      </w:pPr>
+      <w:r>
+        <w:rPr>
+          <w:rFonts w:ascii="Courier New" w:eastAsia="Times New Roman" w:hAnsi="Courier New" w:cs="Courier New"/>
+          <w:color w:val="D4D4D4"/>
+          <w:sz w:val="16"/>
+          <w:szCs w:val="16"/>
+          <w:lang w:eastAsia="en-IN"/>
+        </w:rPr>
+        <w:t>       }</w:t>
+      </w:r>
     </w:p>
     <w:p>
       <w:pPr>
-        <w:pStyle w:val="NoSpacing"/>
-        <w:rPr>
-          <w:rFonts w:cstheme="minorHAnsi"/>
-          <w:b/>
-          <w:bCs/>
-          <w:sz w:val="16"/>
-          <w:szCs w:val="16"/>
-        </w:rPr>
-      </w:pPr>
+        <w:shd w:val="clear" w:color="auto" w:fill="1E1E1E"/>
+        <w:spacing w:after="0" w:line="240" w:lineRule="auto"/>
+        <w:rPr>
+          <w:rFonts w:ascii="Times New Roman" w:eastAsia="Times New Roman" w:hAnsi="Times New Roman" w:cs="Times New Roman"/>
+          <w:sz w:val="24"/>
+          <w:szCs w:val="24"/>
+          <w:lang w:eastAsia="en-IN"/>
+        </w:rPr>
+      </w:pPr>
+      <w:r>
+        <w:rPr>
+          <w:rFonts w:ascii="Courier New" w:eastAsia="Times New Roman" w:hAnsi="Courier New" w:cs="Courier New"/>
+          <w:color w:val="D4D4D4"/>
+          <w:sz w:val="16"/>
+          <w:szCs w:val="16"/>
+          <w:lang w:eastAsia="en-IN"/>
+        </w:rPr>
+        <w:t>   }</w:t>
+      </w:r>
     </w:p>
     <w:p>
       <w:pPr>
-        <w:pStyle w:val="NoSpacing"/>
-        <w:rPr>
-          <w:rFonts w:cstheme="minorHAnsi"/>
-          <w:b/>
-          <w:bCs/>
-          <w:sz w:val="16"/>
-          <w:szCs w:val="16"/>
-        </w:rPr>
-      </w:pPr>
+        <w:shd w:val="clear" w:color="auto" w:fill="1E1E1E"/>
+        <w:spacing w:after="0" w:line="240" w:lineRule="auto"/>
+        <w:rPr>
+          <w:rFonts w:ascii="Times New Roman" w:eastAsia="Times New Roman" w:hAnsi="Times New Roman" w:cs="Times New Roman"/>
+          <w:sz w:val="24"/>
+          <w:szCs w:val="24"/>
+          <w:lang w:eastAsia="en-IN"/>
+        </w:rPr>
+      </w:pPr>
+      <w:r>
+        <w:rPr>
+          <w:rFonts w:ascii="Times New Roman" w:eastAsia="Times New Roman" w:hAnsi="Times New Roman" w:cs="Times New Roman"/>
+          <w:sz w:val="24"/>
+          <w:szCs w:val="24"/>
+          <w:lang w:eastAsia="en-IN"/>
+        </w:rPr>
+        <w:t> </w:t>
+      </w:r>
     </w:p>
     <w:p>
       <w:pPr>
-        <w:pStyle w:val="NoSpacing"/>
-        <w:rPr>
-          <w:rFonts w:cstheme="minorHAnsi"/>
-          <w:b/>
-          <w:bCs/>
-          <w:sz w:val="16"/>
-          <w:szCs w:val="16"/>
-        </w:rPr>
-      </w:pPr>
+        <w:shd w:val="clear" w:color="auto" w:fill="1E1E1E"/>
+        <w:spacing w:after="0" w:line="240" w:lineRule="auto"/>
+        <w:rPr>
+          <w:rFonts w:ascii="Times New Roman" w:eastAsia="Times New Roman" w:hAnsi="Times New Roman" w:cs="Times New Roman"/>
+          <w:sz w:val="24"/>
+          <w:szCs w:val="24"/>
+          <w:lang w:eastAsia="en-IN"/>
+        </w:rPr>
+      </w:pPr>
+      <w:r>
+        <w:rPr>
+          <w:rFonts w:ascii="Courier New" w:eastAsia="Times New Roman" w:hAnsi="Courier New" w:cs="Courier New"/>
+          <w:color w:val="D4D4D4"/>
+          <w:sz w:val="16"/>
+          <w:szCs w:val="16"/>
+          <w:lang w:eastAsia="en-IN"/>
+        </w:rPr>
+        <w:t>   </w:t>
+      </w:r>
+      <w:r>
+        <w:rPr>
+          <w:rFonts w:ascii="Courier New" w:eastAsia="Times New Roman" w:hAnsi="Courier New" w:cs="Courier New"/>
+          <w:color w:val="569CD6"/>
+          <w:sz w:val="16"/>
+          <w:szCs w:val="16"/>
+          <w:lang w:eastAsia="en-IN"/>
+        </w:rPr>
+        <w:t>public</w:t>
+      </w:r>
+      <w:r>
+        <w:rPr>
+          <w:rFonts w:ascii="Courier New" w:eastAsia="Times New Roman" w:hAnsi="Courier New" w:cs="Courier New"/>
+          <w:color w:val="D4D4D4"/>
+          <w:sz w:val="16"/>
+          <w:szCs w:val="16"/>
+          <w:lang w:eastAsia="en-IN"/>
+        </w:rPr>
+        <w:t xml:space="preserve"> </w:t>
+      </w:r>
+      <w:r>
+        <w:rPr>
+          <w:rFonts w:ascii="Courier New" w:eastAsia="Times New Roman" w:hAnsi="Courier New" w:cs="Courier New"/>
+          <w:color w:val="569CD6"/>
+          <w:sz w:val="16"/>
+          <w:szCs w:val="16"/>
+          <w:lang w:eastAsia="en-IN"/>
+        </w:rPr>
+        <w:t>static</w:t>
+      </w:r>
+      <w:r>
+        <w:rPr>
+          <w:rFonts w:ascii="Courier New" w:eastAsia="Times New Roman" w:hAnsi="Courier New" w:cs="Courier New"/>
+          <w:color w:val="D4D4D4"/>
+          <w:sz w:val="16"/>
+          <w:szCs w:val="16"/>
+          <w:lang w:eastAsia="en-IN"/>
+        </w:rPr>
+        <w:t xml:space="preserve"> </w:t>
+      </w:r>
+      <w:r>
+        <w:rPr>
+          <w:rFonts w:ascii="Courier New" w:eastAsia="Times New Roman" w:hAnsi="Courier New" w:cs="Courier New"/>
+          <w:color w:val="4EC9B0"/>
+          <w:sz w:val="16"/>
+          <w:szCs w:val="16"/>
+          <w:lang w:eastAsia="en-IN"/>
+        </w:rPr>
+        <w:t>void</w:t>
+      </w:r>
+      <w:r>
+        <w:rPr>
+          <w:rFonts w:ascii="Courier New" w:eastAsia="Times New Roman" w:hAnsi="Courier New" w:cs="Courier New"/>
+          <w:color w:val="D4D4D4"/>
+          <w:sz w:val="16"/>
+          <w:szCs w:val="16"/>
+          <w:lang w:eastAsia="en-IN"/>
+        </w:rPr>
+        <w:t xml:space="preserve"> </w:t>
+      </w:r>
+      <w:proofErr w:type="gramStart"/>
+      <w:r>
+        <w:rPr>
+          <w:rFonts w:ascii="Courier New" w:eastAsia="Times New Roman" w:hAnsi="Courier New" w:cs="Courier New"/>
+          <w:color w:val="DCDCAA"/>
+          <w:sz w:val="16"/>
+          <w:szCs w:val="16"/>
+          <w:lang w:eastAsia="en-IN"/>
+        </w:rPr>
+        <w:t>main</w:t>
+      </w:r>
+      <w:r>
+        <w:rPr>
+          <w:rFonts w:ascii="Courier New" w:eastAsia="Times New Roman" w:hAnsi="Courier New" w:cs="Courier New"/>
+          <w:color w:val="D4D4D4"/>
+          <w:sz w:val="16"/>
+          <w:szCs w:val="16"/>
+          <w:lang w:eastAsia="en-IN"/>
+        </w:rPr>
+        <w:t>(</w:t>
+      </w:r>
+      <w:proofErr w:type="gramEnd"/>
+      <w:r>
+        <w:rPr>
+          <w:rFonts w:ascii="Courier New" w:eastAsia="Times New Roman" w:hAnsi="Courier New" w:cs="Courier New"/>
+          <w:color w:val="4EC9B0"/>
+          <w:sz w:val="16"/>
+          <w:szCs w:val="16"/>
+          <w:lang w:eastAsia="en-IN"/>
+        </w:rPr>
+        <w:t>String</w:t>
+      </w:r>
+      <w:r>
+        <w:rPr>
+          <w:rFonts w:ascii="Courier New" w:eastAsia="Times New Roman" w:hAnsi="Courier New" w:cs="Courier New"/>
+          <w:color w:val="D4D4D4"/>
+          <w:sz w:val="16"/>
+          <w:szCs w:val="16"/>
+          <w:lang w:eastAsia="en-IN"/>
+        </w:rPr>
+        <w:t xml:space="preserve">[] </w:t>
+      </w:r>
+      <w:proofErr w:type="spellStart"/>
+      <w:r>
+        <w:rPr>
+          <w:rFonts w:ascii="Courier New" w:eastAsia="Times New Roman" w:hAnsi="Courier New" w:cs="Courier New"/>
+          <w:color w:val="9CDCFE"/>
+          <w:sz w:val="16"/>
+          <w:szCs w:val="16"/>
+          <w:lang w:eastAsia="en-IN"/>
+        </w:rPr>
+        <w:t>args</w:t>
+      </w:r>
+      <w:proofErr w:type="spellEnd"/>
+      <w:r>
+        <w:rPr>
+          <w:rFonts w:ascii="Courier New" w:eastAsia="Times New Roman" w:hAnsi="Courier New" w:cs="Courier New"/>
+          <w:color w:val="D4D4D4"/>
+          <w:sz w:val="16"/>
+          <w:szCs w:val="16"/>
+          <w:lang w:eastAsia="en-IN"/>
+        </w:rPr>
+        <w:t>) {</w:t>
+      </w:r>
     </w:p>
     <w:p>
       <w:pPr>
-        <w:pStyle w:val="NoSpacing"/>
-        <w:rPr>
-          <w:rFonts w:cstheme="minorHAnsi"/>
-          <w:b/>
-          <w:bCs/>
-          <w:sz w:val="16"/>
-          <w:szCs w:val="16"/>
-        </w:rPr>
-      </w:pPr>
+        <w:shd w:val="clear" w:color="auto" w:fill="1E1E1E"/>
+        <w:spacing w:after="0" w:line="240" w:lineRule="auto"/>
+        <w:rPr>
+          <w:rFonts w:ascii="Times New Roman" w:eastAsia="Times New Roman" w:hAnsi="Times New Roman" w:cs="Times New Roman"/>
+          <w:sz w:val="24"/>
+          <w:szCs w:val="24"/>
+          <w:lang w:eastAsia="en-IN"/>
+        </w:rPr>
+      </w:pPr>
+      <w:r>
+        <w:rPr>
+          <w:rFonts w:ascii="Courier New" w:eastAsia="Times New Roman" w:hAnsi="Courier New" w:cs="Courier New"/>
+          <w:color w:val="D4D4D4"/>
+          <w:sz w:val="16"/>
+          <w:szCs w:val="16"/>
+          <w:lang w:eastAsia="en-IN"/>
+        </w:rPr>
+        <w:t>       </w:t>
+      </w:r>
+      <w:proofErr w:type="spellStart"/>
+      <w:r>
+        <w:rPr>
+          <w:rFonts w:ascii="Courier New" w:eastAsia="Times New Roman" w:hAnsi="Courier New" w:cs="Courier New"/>
+          <w:color w:val="9CDCFE"/>
+          <w:sz w:val="16"/>
+          <w:szCs w:val="16"/>
+          <w:lang w:eastAsia="en-IN"/>
+        </w:rPr>
+        <w:t>System</w:t>
+      </w:r>
+      <w:r>
+        <w:rPr>
+          <w:rFonts w:ascii="Courier New" w:eastAsia="Times New Roman" w:hAnsi="Courier New" w:cs="Courier New"/>
+          <w:color w:val="D4D4D4"/>
+          <w:sz w:val="16"/>
+          <w:szCs w:val="16"/>
+          <w:lang w:eastAsia="en-IN"/>
+        </w:rPr>
+        <w:t>.</w:t>
+      </w:r>
+      <w:r>
+        <w:rPr>
+          <w:rFonts w:ascii="Courier New" w:eastAsia="Times New Roman" w:hAnsi="Courier New" w:cs="Courier New"/>
+          <w:color w:val="9CDCFE"/>
+          <w:sz w:val="16"/>
+          <w:szCs w:val="16"/>
+          <w:lang w:eastAsia="en-IN"/>
+        </w:rPr>
+        <w:t>out</w:t>
+      </w:r>
+      <w:r>
+        <w:rPr>
+          <w:rFonts w:ascii="Courier New" w:eastAsia="Times New Roman" w:hAnsi="Courier New" w:cs="Courier New"/>
+          <w:color w:val="D4D4D4"/>
+          <w:sz w:val="16"/>
+          <w:szCs w:val="16"/>
+          <w:lang w:eastAsia="en-IN"/>
+        </w:rPr>
+        <w:t>.</w:t>
+      </w:r>
+      <w:r>
+        <w:rPr>
+          <w:rFonts w:ascii="Courier New" w:eastAsia="Times New Roman" w:hAnsi="Courier New" w:cs="Courier New"/>
+          <w:color w:val="DCDCAA"/>
+          <w:sz w:val="16"/>
+          <w:szCs w:val="16"/>
+          <w:lang w:eastAsia="en-IN"/>
+        </w:rPr>
+        <w:t>println</w:t>
+      </w:r>
+      <w:proofErr w:type="spellEnd"/>
+      <w:r>
+        <w:rPr>
+          <w:rFonts w:ascii="Courier New" w:eastAsia="Times New Roman" w:hAnsi="Courier New" w:cs="Courier New"/>
+          <w:color w:val="D4D4D4"/>
+          <w:sz w:val="16"/>
+          <w:szCs w:val="16"/>
+          <w:lang w:eastAsia="en-IN"/>
+        </w:rPr>
+        <w:t>(</w:t>
+      </w:r>
+      <w:r>
+        <w:rPr>
+          <w:rFonts w:ascii="Courier New" w:eastAsia="Times New Roman" w:hAnsi="Courier New" w:cs="Courier New"/>
+          <w:color w:val="CE9178"/>
+          <w:sz w:val="16"/>
+          <w:szCs w:val="16"/>
+          <w:lang w:eastAsia="en-IN"/>
+        </w:rPr>
+        <w:t>"Given Array is"</w:t>
+      </w:r>
+      <w:r>
+        <w:rPr>
+          <w:rFonts w:ascii="Courier New" w:eastAsia="Times New Roman" w:hAnsi="Courier New" w:cs="Courier New"/>
+          <w:color w:val="D4D4D4"/>
+          <w:sz w:val="16"/>
+          <w:szCs w:val="16"/>
+          <w:lang w:eastAsia="en-IN"/>
+        </w:rPr>
+        <w:t>);</w:t>
+      </w:r>
     </w:p>
     <w:p>
       <w:pPr>
-        <w:pStyle w:val="NoSpacing"/>
-        <w:rPr>
-          <w:rFonts w:cstheme="minorHAnsi"/>
-          <w:b/>
-          <w:bCs/>
-          <w:sz w:val="16"/>
-          <w:szCs w:val="16"/>
-        </w:rPr>
-      </w:pPr>
+        <w:shd w:val="clear" w:color="auto" w:fill="1E1E1E"/>
+        <w:spacing w:after="0" w:line="240" w:lineRule="auto"/>
+        <w:rPr>
+          <w:rFonts w:ascii="Times New Roman" w:eastAsia="Times New Roman" w:hAnsi="Times New Roman" w:cs="Times New Roman"/>
+          <w:sz w:val="24"/>
+          <w:szCs w:val="24"/>
+          <w:lang w:eastAsia="en-IN"/>
+        </w:rPr>
+      </w:pPr>
+      <w:r>
+        <w:rPr>
+          <w:rFonts w:ascii="Courier New" w:eastAsia="Times New Roman" w:hAnsi="Courier New" w:cs="Courier New"/>
+          <w:color w:val="D4D4D4"/>
+          <w:sz w:val="16"/>
+          <w:szCs w:val="16"/>
+          <w:lang w:eastAsia="en-IN"/>
+        </w:rPr>
+        <w:t>       </w:t>
+      </w:r>
+      <w:proofErr w:type="spellStart"/>
+      <w:r>
+        <w:rPr>
+          <w:rFonts w:ascii="Courier New" w:eastAsia="Times New Roman" w:hAnsi="Courier New" w:cs="Courier New"/>
+          <w:color w:val="9CDCFE"/>
+          <w:sz w:val="16"/>
+          <w:szCs w:val="16"/>
+          <w:lang w:eastAsia="en-IN"/>
+        </w:rPr>
+        <w:t>System</w:t>
+      </w:r>
+      <w:r>
+        <w:rPr>
+          <w:rFonts w:ascii="Courier New" w:eastAsia="Times New Roman" w:hAnsi="Courier New" w:cs="Courier New"/>
+          <w:color w:val="D4D4D4"/>
+          <w:sz w:val="16"/>
+          <w:szCs w:val="16"/>
+          <w:lang w:eastAsia="en-IN"/>
+        </w:rPr>
+        <w:t>.</w:t>
+      </w:r>
+      <w:r>
+        <w:rPr>
+          <w:rFonts w:ascii="Courier New" w:eastAsia="Times New Roman" w:hAnsi="Courier New" w:cs="Courier New"/>
+          <w:color w:val="9CDCFE"/>
+          <w:sz w:val="16"/>
+          <w:szCs w:val="16"/>
+          <w:lang w:eastAsia="en-IN"/>
+        </w:rPr>
+        <w:t>out</w:t>
+      </w:r>
+      <w:r>
+        <w:rPr>
+          <w:rFonts w:ascii="Courier New" w:eastAsia="Times New Roman" w:hAnsi="Courier New" w:cs="Courier New"/>
+          <w:color w:val="D4D4D4"/>
+          <w:sz w:val="16"/>
+          <w:szCs w:val="16"/>
+          <w:lang w:eastAsia="en-IN"/>
+        </w:rPr>
+        <w:t>.</w:t>
+      </w:r>
+      <w:r>
+        <w:rPr>
+          <w:rFonts w:ascii="Courier New" w:eastAsia="Times New Roman" w:hAnsi="Courier New" w:cs="Courier New"/>
+          <w:color w:val="DCDCAA"/>
+          <w:sz w:val="16"/>
+          <w:szCs w:val="16"/>
+          <w:lang w:eastAsia="en-IN"/>
+        </w:rPr>
+        <w:t>println</w:t>
+      </w:r>
+      <w:proofErr w:type="spellEnd"/>
+      <w:r>
+        <w:rPr>
+          <w:rFonts w:ascii="Courier New" w:eastAsia="Times New Roman" w:hAnsi="Courier New" w:cs="Courier New"/>
+          <w:color w:val="D4D4D4"/>
+          <w:sz w:val="16"/>
+          <w:szCs w:val="16"/>
+          <w:lang w:eastAsia="en-IN"/>
+        </w:rPr>
+        <w:t>(</w:t>
+      </w:r>
+      <w:proofErr w:type="spellStart"/>
+      <w:r>
+        <w:rPr>
+          <w:rFonts w:ascii="Courier New" w:eastAsia="Times New Roman" w:hAnsi="Courier New" w:cs="Courier New"/>
+          <w:color w:val="9CDCFE"/>
+          <w:sz w:val="16"/>
+          <w:szCs w:val="16"/>
+          <w:lang w:eastAsia="en-IN"/>
+        </w:rPr>
+        <w:t>Arrays</w:t>
+      </w:r>
+      <w:r>
+        <w:rPr>
+          <w:rFonts w:ascii="Courier New" w:eastAsia="Times New Roman" w:hAnsi="Courier New" w:cs="Courier New"/>
+          <w:color w:val="D4D4D4"/>
+          <w:sz w:val="16"/>
+          <w:szCs w:val="16"/>
+          <w:lang w:eastAsia="en-IN"/>
+        </w:rPr>
+        <w:t>.</w:t>
+      </w:r>
+      <w:r>
+        <w:rPr>
+          <w:rFonts w:ascii="Courier New" w:eastAsia="Times New Roman" w:hAnsi="Courier New" w:cs="Courier New"/>
+          <w:color w:val="DCDCAA"/>
+          <w:sz w:val="16"/>
+          <w:szCs w:val="16"/>
+          <w:lang w:eastAsia="en-IN"/>
+        </w:rPr>
+        <w:t>toString</w:t>
+      </w:r>
+      <w:proofErr w:type="spellEnd"/>
+      <w:r>
+        <w:rPr>
+          <w:rFonts w:ascii="Courier New" w:eastAsia="Times New Roman" w:hAnsi="Courier New" w:cs="Courier New"/>
+          <w:color w:val="D4D4D4"/>
+          <w:sz w:val="16"/>
+          <w:szCs w:val="16"/>
+          <w:lang w:eastAsia="en-IN"/>
+        </w:rPr>
+        <w:t>(</w:t>
+      </w:r>
+      <w:proofErr w:type="spellStart"/>
+      <w:r>
+        <w:rPr>
+          <w:rFonts w:ascii="Courier New" w:eastAsia="Times New Roman" w:hAnsi="Courier New" w:cs="Courier New"/>
+          <w:color w:val="D4D4D4"/>
+          <w:sz w:val="16"/>
+          <w:szCs w:val="16"/>
+          <w:lang w:eastAsia="en-IN"/>
+        </w:rPr>
+        <w:t>arr</w:t>
+      </w:r>
+      <w:proofErr w:type="spellEnd"/>
+      <w:r>
+        <w:rPr>
+          <w:rFonts w:ascii="Courier New" w:eastAsia="Times New Roman" w:hAnsi="Courier New" w:cs="Courier New"/>
+          <w:color w:val="D4D4D4"/>
+          <w:sz w:val="16"/>
+          <w:szCs w:val="16"/>
+          <w:lang w:eastAsia="en-IN"/>
+        </w:rPr>
+        <w:t>));</w:t>
+      </w:r>
     </w:p>
     <w:p>
       <w:pPr>
-        <w:pStyle w:val="NoSpacing"/>
-        <w:rPr>
-          <w:rFonts w:cstheme="minorHAnsi"/>
-          <w:b/>
-          <w:bCs/>
-          <w:sz w:val="16"/>
-          <w:szCs w:val="16"/>
-        </w:rPr>
-      </w:pPr>
+        <w:shd w:val="clear" w:color="auto" w:fill="1E1E1E"/>
+        <w:spacing w:after="0" w:line="240" w:lineRule="auto"/>
+        <w:rPr>
+          <w:rFonts w:ascii="Times New Roman" w:eastAsia="Times New Roman" w:hAnsi="Times New Roman" w:cs="Times New Roman"/>
+          <w:sz w:val="24"/>
+          <w:szCs w:val="24"/>
+          <w:lang w:eastAsia="en-IN"/>
+        </w:rPr>
+      </w:pPr>
+      <w:r>
+        <w:rPr>
+          <w:rFonts w:ascii="Courier New" w:eastAsia="Times New Roman" w:hAnsi="Courier New" w:cs="Courier New"/>
+          <w:color w:val="D4D4D4"/>
+          <w:sz w:val="16"/>
+          <w:szCs w:val="16"/>
+          <w:lang w:eastAsia="en-IN"/>
+        </w:rPr>
+        <w:t>       </w:t>
+      </w:r>
+      <w:proofErr w:type="gramStart"/>
+      <w:r>
+        <w:rPr>
+          <w:rFonts w:ascii="Courier New" w:eastAsia="Times New Roman" w:hAnsi="Courier New" w:cs="Courier New"/>
+          <w:color w:val="DCDCAA"/>
+          <w:sz w:val="16"/>
+          <w:szCs w:val="16"/>
+          <w:lang w:eastAsia="en-IN"/>
+        </w:rPr>
+        <w:t>rotate</w:t>
+      </w:r>
+      <w:r>
+        <w:rPr>
+          <w:rFonts w:ascii="Courier New" w:eastAsia="Times New Roman" w:hAnsi="Courier New" w:cs="Courier New"/>
+          <w:color w:val="D4D4D4"/>
+          <w:sz w:val="16"/>
+          <w:szCs w:val="16"/>
+          <w:lang w:eastAsia="en-IN"/>
+        </w:rPr>
+        <w:t>(</w:t>
+      </w:r>
+      <w:proofErr w:type="gramEnd"/>
+      <w:r>
+        <w:rPr>
+          <w:rFonts w:ascii="Courier New" w:eastAsia="Times New Roman" w:hAnsi="Courier New" w:cs="Courier New"/>
+          <w:color w:val="D4D4D4"/>
+          <w:sz w:val="16"/>
+          <w:szCs w:val="16"/>
+          <w:lang w:eastAsia="en-IN"/>
+        </w:rPr>
+        <w:t>);</w:t>
+      </w:r>
     </w:p>
     <w:p>
       <w:pPr>
-        <w:pStyle w:val="NoSpacing"/>
-        <w:rPr>
-          <w:rFonts w:cstheme="minorHAnsi"/>
-          <w:b/>
-          <w:bCs/>
-          <w:sz w:val="16"/>
-          <w:szCs w:val="16"/>
-        </w:rPr>
-      </w:pPr>
+        <w:shd w:val="clear" w:color="auto" w:fill="1E1E1E"/>
+        <w:spacing w:after="0" w:line="240" w:lineRule="auto"/>
+        <w:rPr>
+          <w:rFonts w:ascii="Times New Roman" w:eastAsia="Times New Roman" w:hAnsi="Times New Roman" w:cs="Times New Roman"/>
+          <w:sz w:val="24"/>
+          <w:szCs w:val="24"/>
+          <w:lang w:eastAsia="en-IN"/>
+        </w:rPr>
+      </w:pPr>
+      <w:r>
+        <w:rPr>
+          <w:rFonts w:ascii="Courier New" w:eastAsia="Times New Roman" w:hAnsi="Courier New" w:cs="Courier New"/>
+          <w:color w:val="D4D4D4"/>
+          <w:sz w:val="16"/>
+          <w:szCs w:val="16"/>
+          <w:lang w:eastAsia="en-IN"/>
+        </w:rPr>
+        <w:t>       </w:t>
+      </w:r>
+      <w:proofErr w:type="spellStart"/>
+      <w:r>
+        <w:rPr>
+          <w:rFonts w:ascii="Courier New" w:eastAsia="Times New Roman" w:hAnsi="Courier New" w:cs="Courier New"/>
+          <w:color w:val="9CDCFE"/>
+          <w:sz w:val="16"/>
+          <w:szCs w:val="16"/>
+          <w:lang w:eastAsia="en-IN"/>
+        </w:rPr>
+        <w:t>System</w:t>
+      </w:r>
+      <w:r>
+        <w:rPr>
+          <w:rFonts w:ascii="Courier New" w:eastAsia="Times New Roman" w:hAnsi="Courier New" w:cs="Courier New"/>
+          <w:color w:val="D4D4D4"/>
+          <w:sz w:val="16"/>
+          <w:szCs w:val="16"/>
+          <w:lang w:eastAsia="en-IN"/>
+        </w:rPr>
+        <w:t>.</w:t>
+      </w:r>
+      <w:r>
+        <w:rPr>
+          <w:rFonts w:ascii="Courier New" w:eastAsia="Times New Roman" w:hAnsi="Courier New" w:cs="Courier New"/>
+          <w:color w:val="9CDCFE"/>
+          <w:sz w:val="16"/>
+          <w:szCs w:val="16"/>
+          <w:lang w:eastAsia="en-IN"/>
+        </w:rPr>
+        <w:t>out</w:t>
+      </w:r>
+      <w:r>
+        <w:rPr>
+          <w:rFonts w:ascii="Courier New" w:eastAsia="Times New Roman" w:hAnsi="Courier New" w:cs="Courier New"/>
+          <w:color w:val="D4D4D4"/>
+          <w:sz w:val="16"/>
+          <w:szCs w:val="16"/>
+          <w:lang w:eastAsia="en-IN"/>
+        </w:rPr>
+        <w:t>.</w:t>
+      </w:r>
+      <w:r>
+        <w:rPr>
+          <w:rFonts w:ascii="Courier New" w:eastAsia="Times New Roman" w:hAnsi="Courier New" w:cs="Courier New"/>
+          <w:color w:val="DCDCAA"/>
+          <w:sz w:val="16"/>
+          <w:szCs w:val="16"/>
+          <w:lang w:eastAsia="en-IN"/>
+        </w:rPr>
+        <w:t>println</w:t>
+      </w:r>
+      <w:proofErr w:type="spellEnd"/>
+      <w:r>
+        <w:rPr>
+          <w:rFonts w:ascii="Courier New" w:eastAsia="Times New Roman" w:hAnsi="Courier New" w:cs="Courier New"/>
+          <w:color w:val="D4D4D4"/>
+          <w:sz w:val="16"/>
+          <w:szCs w:val="16"/>
+          <w:lang w:eastAsia="en-IN"/>
+        </w:rPr>
+        <w:t>(</w:t>
+      </w:r>
+      <w:r>
+        <w:rPr>
+          <w:rFonts w:ascii="Courier New" w:eastAsia="Times New Roman" w:hAnsi="Courier New" w:cs="Courier New"/>
+          <w:color w:val="CE9178"/>
+          <w:sz w:val="16"/>
+          <w:szCs w:val="16"/>
+          <w:lang w:eastAsia="en-IN"/>
+        </w:rPr>
+        <w:t>"Rotated Array is"</w:t>
+      </w:r>
+      <w:r>
+        <w:rPr>
+          <w:rFonts w:ascii="Courier New" w:eastAsia="Times New Roman" w:hAnsi="Courier New" w:cs="Courier New"/>
+          <w:color w:val="D4D4D4"/>
+          <w:sz w:val="16"/>
+          <w:szCs w:val="16"/>
+          <w:lang w:eastAsia="en-IN"/>
+        </w:rPr>
+        <w:t>);</w:t>
+      </w:r>
     </w:p>
     <w:p>
       <w:pPr>
-        <w:pStyle w:val="NoSpacing"/>
-        <w:rPr>
-          <w:rFonts w:cstheme="minorHAnsi"/>
-          <w:b/>
-          <w:bCs/>
-          <w:sz w:val="16"/>
-          <w:szCs w:val="16"/>
-        </w:rPr>
-      </w:pPr>
+        <w:shd w:val="clear" w:color="auto" w:fill="1E1E1E"/>
+        <w:spacing w:after="0" w:line="240" w:lineRule="auto"/>
+        <w:rPr>
+          <w:rFonts w:ascii="Times New Roman" w:eastAsia="Times New Roman" w:hAnsi="Times New Roman" w:cs="Times New Roman"/>
+          <w:sz w:val="24"/>
+          <w:szCs w:val="24"/>
+          <w:lang w:eastAsia="en-IN"/>
+        </w:rPr>
+      </w:pPr>
+      <w:r>
+        <w:rPr>
+          <w:rFonts w:ascii="Courier New" w:eastAsia="Times New Roman" w:hAnsi="Courier New" w:cs="Courier New"/>
+          <w:color w:val="D4D4D4"/>
+          <w:sz w:val="16"/>
+          <w:szCs w:val="16"/>
+          <w:lang w:eastAsia="en-IN"/>
+        </w:rPr>
+        <w:t>       </w:t>
+      </w:r>
+      <w:proofErr w:type="spellStart"/>
+      <w:r>
+        <w:rPr>
+          <w:rFonts w:ascii="Courier New" w:eastAsia="Times New Roman" w:hAnsi="Courier New" w:cs="Courier New"/>
+          <w:color w:val="9CDCFE"/>
+          <w:sz w:val="16"/>
+          <w:szCs w:val="16"/>
+          <w:lang w:eastAsia="en-IN"/>
+        </w:rPr>
+        <w:t>System</w:t>
+      </w:r>
+      <w:r>
+        <w:rPr>
+          <w:rFonts w:ascii="Courier New" w:eastAsia="Times New Roman" w:hAnsi="Courier New" w:cs="Courier New"/>
+          <w:color w:val="D4D4D4"/>
+          <w:sz w:val="16"/>
+          <w:szCs w:val="16"/>
+          <w:lang w:eastAsia="en-IN"/>
+        </w:rPr>
+        <w:t>.</w:t>
+      </w:r>
+      <w:r>
+        <w:rPr>
+          <w:rFonts w:ascii="Courier New" w:eastAsia="Times New Roman" w:hAnsi="Courier New" w:cs="Courier New"/>
+          <w:color w:val="9CDCFE"/>
+          <w:sz w:val="16"/>
+          <w:szCs w:val="16"/>
+          <w:lang w:eastAsia="en-IN"/>
+        </w:rPr>
+        <w:t>out</w:t>
+      </w:r>
+      <w:r>
+        <w:rPr>
+          <w:rFonts w:ascii="Courier New" w:eastAsia="Times New Roman" w:hAnsi="Courier New" w:cs="Courier New"/>
+          <w:color w:val="D4D4D4"/>
+          <w:sz w:val="16"/>
+          <w:szCs w:val="16"/>
+          <w:lang w:eastAsia="en-IN"/>
+        </w:rPr>
+        <w:t>.</w:t>
+      </w:r>
+      <w:r>
+        <w:rPr>
+          <w:rFonts w:ascii="Courier New" w:eastAsia="Times New Roman" w:hAnsi="Courier New" w:cs="Courier New"/>
+          <w:color w:val="DCDCAA"/>
+          <w:sz w:val="16"/>
+          <w:szCs w:val="16"/>
+          <w:lang w:eastAsia="en-IN"/>
+        </w:rPr>
+        <w:t>println</w:t>
+      </w:r>
+      <w:proofErr w:type="spellEnd"/>
+      <w:r>
+        <w:rPr>
+          <w:rFonts w:ascii="Courier New" w:eastAsia="Times New Roman" w:hAnsi="Courier New" w:cs="Courier New"/>
+          <w:color w:val="D4D4D4"/>
+          <w:sz w:val="16"/>
+          <w:szCs w:val="16"/>
+          <w:lang w:eastAsia="en-IN"/>
+        </w:rPr>
+        <w:t>(</w:t>
+      </w:r>
+      <w:proofErr w:type="spellStart"/>
+      <w:r>
+        <w:rPr>
+          <w:rFonts w:ascii="Courier New" w:eastAsia="Times New Roman" w:hAnsi="Courier New" w:cs="Courier New"/>
+          <w:color w:val="9CDCFE"/>
+          <w:sz w:val="16"/>
+          <w:szCs w:val="16"/>
+          <w:lang w:eastAsia="en-IN"/>
+        </w:rPr>
+        <w:t>Arrays</w:t>
+      </w:r>
+      <w:r>
+        <w:rPr>
+          <w:rFonts w:ascii="Courier New" w:eastAsia="Times New Roman" w:hAnsi="Courier New" w:cs="Courier New"/>
+          <w:color w:val="D4D4D4"/>
+          <w:sz w:val="16"/>
+          <w:szCs w:val="16"/>
+          <w:lang w:eastAsia="en-IN"/>
+        </w:rPr>
+        <w:t>.</w:t>
+      </w:r>
+      <w:r>
+        <w:rPr>
+          <w:rFonts w:ascii="Courier New" w:eastAsia="Times New Roman" w:hAnsi="Courier New" w:cs="Courier New"/>
+          <w:color w:val="DCDCAA"/>
+          <w:sz w:val="16"/>
+          <w:szCs w:val="16"/>
+          <w:lang w:eastAsia="en-IN"/>
+        </w:rPr>
+        <w:t>toString</w:t>
+      </w:r>
+      <w:proofErr w:type="spellEnd"/>
+      <w:r>
+        <w:rPr>
+          <w:rFonts w:ascii="Courier New" w:eastAsia="Times New Roman" w:hAnsi="Courier New" w:cs="Courier New"/>
+          <w:color w:val="D4D4D4"/>
+          <w:sz w:val="16"/>
+          <w:szCs w:val="16"/>
+          <w:lang w:eastAsia="en-IN"/>
+        </w:rPr>
+        <w:t>(</w:t>
+      </w:r>
+      <w:proofErr w:type="spellStart"/>
+      <w:r>
+        <w:rPr>
+          <w:rFonts w:ascii="Courier New" w:eastAsia="Times New Roman" w:hAnsi="Courier New" w:cs="Courier New"/>
+          <w:color w:val="D4D4D4"/>
+          <w:sz w:val="16"/>
+          <w:szCs w:val="16"/>
+          <w:lang w:eastAsia="en-IN"/>
+        </w:rPr>
+        <w:t>arr</w:t>
+      </w:r>
+      <w:proofErr w:type="spellEnd"/>
+      <w:r>
+        <w:rPr>
+          <w:rFonts w:ascii="Courier New" w:eastAsia="Times New Roman" w:hAnsi="Courier New" w:cs="Courier New"/>
+          <w:color w:val="D4D4D4"/>
+          <w:sz w:val="16"/>
+          <w:szCs w:val="16"/>
+          <w:lang w:eastAsia="en-IN"/>
+        </w:rPr>
+        <w:t>));</w:t>
+      </w:r>
     </w:p>
     <w:p>
       <w:pPr>
-        <w:pStyle w:val="NoSpacing"/>
-        <w:rPr>
-          <w:rFonts w:cstheme="minorHAnsi"/>
-          <w:b/>
-          <w:bCs/>
-          <w:sz w:val="16"/>
-          <w:szCs w:val="16"/>
-        </w:rPr>
-      </w:pPr>
+        <w:shd w:val="clear" w:color="auto" w:fill="1E1E1E"/>
+        <w:spacing w:after="0" w:line="240" w:lineRule="auto"/>
+        <w:rPr>
+          <w:rFonts w:ascii="Times New Roman" w:eastAsia="Times New Roman" w:hAnsi="Times New Roman" w:cs="Times New Roman"/>
+          <w:sz w:val="24"/>
+          <w:szCs w:val="24"/>
+          <w:lang w:eastAsia="en-IN"/>
+        </w:rPr>
+      </w:pPr>
+      <w:r>
+        <w:rPr>
+          <w:rFonts w:ascii="Courier New" w:eastAsia="Times New Roman" w:hAnsi="Courier New" w:cs="Courier New"/>
+          <w:color w:val="D4D4D4"/>
+          <w:sz w:val="16"/>
+          <w:szCs w:val="16"/>
+          <w:lang w:eastAsia="en-IN"/>
+        </w:rPr>
+        <w:t>   }</w:t>
+      </w:r>
     </w:p>
     <w:p>
       <w:pPr>
-        <w:pStyle w:val="NoSpacing"/>
-        <w:rPr>
-          <w:rFonts w:cstheme="minorHAnsi"/>
-          <w:b/>
-          <w:bCs/>
-          <w:sz w:val="16"/>
-          <w:szCs w:val="16"/>
-        </w:rPr>
-      </w:pPr>
-    </w:p>
-    <w:p>
-      <w:pPr>
-        <w:pStyle w:val="NoSpacing"/>
-        <w:rPr>
-          <w:rFonts w:cstheme="minorHAnsi"/>
-          <w:b/>
-          <w:bCs/>
-          <w:sz w:val="16"/>
-          <w:szCs w:val="16"/>
-        </w:rPr>
-      </w:pPr>
-    </w:p>
-    <w:p>
-      <w:pPr>
-        <w:pStyle w:val="NoSpacing"/>
-        <w:rPr>
-          <w:rFonts w:cstheme="minorHAnsi"/>
-          <w:b/>
-          <w:bCs/>
-          <w:sz w:val="16"/>
-          <w:szCs w:val="16"/>
-        </w:rPr>
-      </w:pPr>
-    </w:p>
-    <w:p>
-      <w:pPr>
-        <w:pStyle w:val="NoSpacing"/>
-        <w:rPr>
-          <w:rFonts w:cstheme="minorHAnsi"/>
-          <w:b/>
-          <w:bCs/>
-          <w:sz w:val="16"/>
-          <w:szCs w:val="16"/>
-        </w:rPr>
-      </w:pPr>
+        <w:shd w:val="clear" w:color="auto" w:fill="1E1E1E"/>
+        <w:spacing w:after="0" w:line="240" w:lineRule="auto"/>
+        <w:rPr>
+          <w:rFonts w:ascii="Times New Roman" w:eastAsia="Times New Roman" w:hAnsi="Times New Roman" w:cs="Times New Roman"/>
+          <w:sz w:val="24"/>
+          <w:szCs w:val="24"/>
+          <w:lang w:eastAsia="en-IN"/>
+        </w:rPr>
+      </w:pPr>
+      <w:r>
+        <w:rPr>
+          <w:rFonts w:ascii="Courier New" w:eastAsia="Times New Roman" w:hAnsi="Courier New" w:cs="Courier New"/>
+          <w:color w:val="D4D4D4"/>
+          <w:sz w:val="16"/>
+          <w:szCs w:val="16"/>
+          <w:lang w:eastAsia="en-IN"/>
+        </w:rPr>
+        <w:t>}</w:t>
+      </w:r>
     </w:p>
     <w:p>
       <w:pPr>
@@ -46297,6 +48110,119 @@
     </w:lvl>
   </w:abstractNum>
   <w:abstractNum w:abstractNumId="7" w15:restartNumberingAfterBreak="0">
+    <w:nsid w:val="1CF765C0"/>
+    <w:multiLevelType w:val="multilevel"/>
+    <w:tmpl w:val="6FDA9DD8"/>
+    <w:lvl w:ilvl="0">
+      <w:start w:val="1"/>
+      <w:numFmt w:val="decimal"/>
+      <w:lvlText w:val="%1."/>
+      <w:lvlJc w:val="left"/>
+      <w:pPr>
+        <w:tabs>
+          <w:tab w:val="num" w:pos="720"/>
+        </w:tabs>
+        <w:ind w:left="720" w:hanging="360"/>
+      </w:pPr>
+    </w:lvl>
+    <w:lvl w:ilvl="1" w:tentative="1">
+      <w:start w:val="1"/>
+      <w:numFmt w:val="decimal"/>
+      <w:lvlText w:val="%2."/>
+      <w:lvlJc w:val="left"/>
+      <w:pPr>
+        <w:tabs>
+          <w:tab w:val="num" w:pos="1440"/>
+        </w:tabs>
+        <w:ind w:left="1440" w:hanging="360"/>
+      </w:pPr>
+    </w:lvl>
+    <w:lvl w:ilvl="2" w:tentative="1">
+      <w:start w:val="1"/>
+      <w:numFmt w:val="decimal"/>
+      <w:lvlText w:val="%3."/>
+      <w:lvlJc w:val="left"/>
+      <w:pPr>
+        <w:tabs>
+          <w:tab w:val="num" w:pos="2160"/>
+        </w:tabs>
+        <w:ind w:left="2160" w:hanging="360"/>
+      </w:pPr>
+    </w:lvl>
+    <w:lvl w:ilvl="3" w:tentative="1">
+      <w:start w:val="1"/>
+      <w:numFmt w:val="decimal"/>
+      <w:lvlText w:val="%4."/>
+      <w:lvlJc w:val="left"/>
+      <w:pPr>
+        <w:tabs>
+          <w:tab w:val="num" w:pos="2880"/>
+        </w:tabs>
+        <w:ind w:left="2880" w:hanging="360"/>
+      </w:pPr>
+    </w:lvl>
+    <w:lvl w:ilvl="4" w:tentative="1">
+      <w:start w:val="1"/>
+      <w:numFmt w:val="decimal"/>
+      <w:lvlText w:val="%5."/>
+      <w:lvlJc w:val="left"/>
+      <w:pPr>
+        <w:tabs>
+          <w:tab w:val="num" w:pos="3600"/>
+        </w:tabs>
+        <w:ind w:left="3600" w:hanging="360"/>
+      </w:pPr>
+    </w:lvl>
+    <w:lvl w:ilvl="5" w:tentative="1">
+      <w:start w:val="1"/>
+      <w:numFmt w:val="decimal"/>
+      <w:lvlText w:val="%6."/>
+      <w:lvlJc w:val="left"/>
+      <w:pPr>
+        <w:tabs>
+          <w:tab w:val="num" w:pos="4320"/>
+        </w:tabs>
+        <w:ind w:left="4320" w:hanging="360"/>
+      </w:pPr>
+    </w:lvl>
+    <w:lvl w:ilvl="6" w:tentative="1">
+      <w:start w:val="1"/>
+      <w:numFmt w:val="decimal"/>
+      <w:lvlText w:val="%7."/>
+      <w:lvlJc w:val="left"/>
+      <w:pPr>
+        <w:tabs>
+          <w:tab w:val="num" w:pos="5040"/>
+        </w:tabs>
+        <w:ind w:left="5040" w:hanging="360"/>
+      </w:pPr>
+    </w:lvl>
+    <w:lvl w:ilvl="7" w:tentative="1">
+      <w:start w:val="1"/>
+      <w:numFmt w:val="decimal"/>
+      <w:lvlText w:val="%8."/>
+      <w:lvlJc w:val="left"/>
+      <w:pPr>
+        <w:tabs>
+          <w:tab w:val="num" w:pos="5760"/>
+        </w:tabs>
+        <w:ind w:left="5760" w:hanging="360"/>
+      </w:pPr>
+    </w:lvl>
+    <w:lvl w:ilvl="8" w:tentative="1">
+      <w:start w:val="1"/>
+      <w:numFmt w:val="decimal"/>
+      <w:lvlText w:val="%9."/>
+      <w:lvlJc w:val="left"/>
+      <w:pPr>
+        <w:tabs>
+          <w:tab w:val="num" w:pos="6480"/>
+        </w:tabs>
+        <w:ind w:left="6480" w:hanging="360"/>
+      </w:pPr>
+    </w:lvl>
+  </w:abstractNum>
+  <w:abstractNum w:abstractNumId="8" w15:restartNumberingAfterBreak="0">
     <w:nsid w:val="20EE099A"/>
     <w:multiLevelType w:val="hybridMultilevel"/>
     <w:tmpl w:val="20C80BCE"/>
@@ -46409,7 +48335,7 @@
       </w:rPr>
     </w:lvl>
   </w:abstractNum>
-  <w:abstractNum w:abstractNumId="8" w15:restartNumberingAfterBreak="0">
+  <w:abstractNum w:abstractNumId="9" w15:restartNumberingAfterBreak="0">
     <w:nsid w:val="252A656F"/>
     <w:multiLevelType w:val="hybridMultilevel"/>
     <w:tmpl w:val="28FC9A7C"/>
@@ -46522,7 +48448,7 @@
       </w:rPr>
     </w:lvl>
   </w:abstractNum>
-  <w:abstractNum w:abstractNumId="9" w15:restartNumberingAfterBreak="0">
+  <w:abstractNum w:abstractNumId="10" w15:restartNumberingAfterBreak="0">
     <w:nsid w:val="27FB12F8"/>
     <w:multiLevelType w:val="hybridMultilevel"/>
     <w:tmpl w:val="B61E22B6"/>
@@ -46635,7 +48561,7 @@
       </w:rPr>
     </w:lvl>
   </w:abstractNum>
-  <w:abstractNum w:abstractNumId="10" w15:restartNumberingAfterBreak="0">
+  <w:abstractNum w:abstractNumId="11" w15:restartNumberingAfterBreak="0">
     <w:nsid w:val="313E550F"/>
     <w:multiLevelType w:val="hybridMultilevel"/>
     <w:tmpl w:val="8B944382"/>
@@ -46725,7 +48651,7 @@
       </w:pPr>
     </w:lvl>
   </w:abstractNum>
-  <w:abstractNum w:abstractNumId="11" w15:restartNumberingAfterBreak="0">
+  <w:abstractNum w:abstractNumId="12" w15:restartNumberingAfterBreak="0">
     <w:nsid w:val="34530F8D"/>
     <w:multiLevelType w:val="hybridMultilevel"/>
     <w:tmpl w:val="90AA6ABC"/>
@@ -46838,7 +48764,7 @@
       </w:rPr>
     </w:lvl>
   </w:abstractNum>
-  <w:abstractNum w:abstractNumId="12" w15:restartNumberingAfterBreak="0">
+  <w:abstractNum w:abstractNumId="13" w15:restartNumberingAfterBreak="0">
     <w:nsid w:val="3B875FDF"/>
     <w:multiLevelType w:val="hybridMultilevel"/>
     <w:tmpl w:val="8ADA55B2"/>
@@ -46928,7 +48854,7 @@
       </w:pPr>
     </w:lvl>
   </w:abstractNum>
-  <w:abstractNum w:abstractNumId="13" w15:restartNumberingAfterBreak="0">
+  <w:abstractNum w:abstractNumId="14" w15:restartNumberingAfterBreak="0">
     <w:nsid w:val="47303460"/>
     <w:multiLevelType w:val="hybridMultilevel"/>
     <w:tmpl w:val="05FCFBB8"/>
@@ -47041,7 +48967,7 @@
       </w:rPr>
     </w:lvl>
   </w:abstractNum>
-  <w:abstractNum w:abstractNumId="14" w15:restartNumberingAfterBreak="0">
+  <w:abstractNum w:abstractNumId="15" w15:restartNumberingAfterBreak="0">
     <w:nsid w:val="503D704B"/>
     <w:multiLevelType w:val="hybridMultilevel"/>
     <w:tmpl w:val="AEFA2D2C"/>
@@ -47133,7 +49059,7 @@
       </w:pPr>
     </w:lvl>
   </w:abstractNum>
-  <w:abstractNum w:abstractNumId="15" w15:restartNumberingAfterBreak="0">
+  <w:abstractNum w:abstractNumId="16" w15:restartNumberingAfterBreak="0">
     <w:nsid w:val="52AC579F"/>
     <w:multiLevelType w:val="hybridMultilevel"/>
     <w:tmpl w:val="7D54679E"/>
@@ -47246,7 +49172,7 @@
       </w:rPr>
     </w:lvl>
   </w:abstractNum>
-  <w:abstractNum w:abstractNumId="16" w15:restartNumberingAfterBreak="0">
+  <w:abstractNum w:abstractNumId="17" w15:restartNumberingAfterBreak="0">
     <w:nsid w:val="52E2786F"/>
     <w:multiLevelType w:val="hybridMultilevel"/>
     <w:tmpl w:val="07FCB988"/>
@@ -47359,7 +49285,7 @@
       </w:rPr>
     </w:lvl>
   </w:abstractNum>
-  <w:abstractNum w:abstractNumId="17" w15:restartNumberingAfterBreak="0">
+  <w:abstractNum w:abstractNumId="18" w15:restartNumberingAfterBreak="0">
     <w:nsid w:val="59060EE3"/>
     <w:multiLevelType w:val="hybridMultilevel"/>
     <w:tmpl w:val="893C39E6"/>
@@ -47445,7 +49371,7 @@
       </w:pPr>
     </w:lvl>
   </w:abstractNum>
-  <w:abstractNum w:abstractNumId="18" w15:restartNumberingAfterBreak="0">
+  <w:abstractNum w:abstractNumId="19" w15:restartNumberingAfterBreak="0">
     <w:nsid w:val="59A4445E"/>
     <w:multiLevelType w:val="hybridMultilevel"/>
     <w:tmpl w:val="01C0A184"/>
@@ -47558,7 +49484,120 @@
       </w:rPr>
     </w:lvl>
   </w:abstractNum>
-  <w:abstractNum w:abstractNumId="19" w15:restartNumberingAfterBreak="0">
+  <w:abstractNum w:abstractNumId="20" w15:restartNumberingAfterBreak="0">
+    <w:nsid w:val="636B4025"/>
+    <w:multiLevelType w:val="multilevel"/>
+    <w:tmpl w:val="1870C2C2"/>
+    <w:lvl w:ilvl="0">
+      <w:start w:val="1"/>
+      <w:numFmt w:val="decimal"/>
+      <w:lvlText w:val="%1."/>
+      <w:lvlJc w:val="left"/>
+      <w:pPr>
+        <w:tabs>
+          <w:tab w:val="num" w:pos="720"/>
+        </w:tabs>
+        <w:ind w:left="720" w:hanging="360"/>
+      </w:pPr>
+    </w:lvl>
+    <w:lvl w:ilvl="1" w:tentative="1">
+      <w:start w:val="1"/>
+      <w:numFmt w:val="decimal"/>
+      <w:lvlText w:val="%2."/>
+      <w:lvlJc w:val="left"/>
+      <w:pPr>
+        <w:tabs>
+          <w:tab w:val="num" w:pos="1440"/>
+        </w:tabs>
+        <w:ind w:left="1440" w:hanging="360"/>
+      </w:pPr>
+    </w:lvl>
+    <w:lvl w:ilvl="2" w:tentative="1">
+      <w:start w:val="1"/>
+      <w:numFmt w:val="decimal"/>
+      <w:lvlText w:val="%3."/>
+      <w:lvlJc w:val="left"/>
+      <w:pPr>
+        <w:tabs>
+          <w:tab w:val="num" w:pos="2160"/>
+        </w:tabs>
+        <w:ind w:left="2160" w:hanging="360"/>
+      </w:pPr>
+    </w:lvl>
+    <w:lvl w:ilvl="3" w:tentative="1">
+      <w:start w:val="1"/>
+      <w:numFmt w:val="decimal"/>
+      <w:lvlText w:val="%4."/>
+      <w:lvlJc w:val="left"/>
+      <w:pPr>
+        <w:tabs>
+          <w:tab w:val="num" w:pos="2880"/>
+        </w:tabs>
+        <w:ind w:left="2880" w:hanging="360"/>
+      </w:pPr>
+    </w:lvl>
+    <w:lvl w:ilvl="4" w:tentative="1">
+      <w:start w:val="1"/>
+      <w:numFmt w:val="decimal"/>
+      <w:lvlText w:val="%5."/>
+      <w:lvlJc w:val="left"/>
+      <w:pPr>
+        <w:tabs>
+          <w:tab w:val="num" w:pos="3600"/>
+        </w:tabs>
+        <w:ind w:left="3600" w:hanging="360"/>
+      </w:pPr>
+    </w:lvl>
+    <w:lvl w:ilvl="5" w:tentative="1">
+      <w:start w:val="1"/>
+      <w:numFmt w:val="decimal"/>
+      <w:lvlText w:val="%6."/>
+      <w:lvlJc w:val="left"/>
+      <w:pPr>
+        <w:tabs>
+          <w:tab w:val="num" w:pos="4320"/>
+        </w:tabs>
+        <w:ind w:left="4320" w:hanging="360"/>
+      </w:pPr>
+    </w:lvl>
+    <w:lvl w:ilvl="6" w:tentative="1">
+      <w:start w:val="1"/>
+      <w:numFmt w:val="decimal"/>
+      <w:lvlText w:val="%7."/>
+      <w:lvlJc w:val="left"/>
+      <w:pPr>
+        <w:tabs>
+          <w:tab w:val="num" w:pos="5040"/>
+        </w:tabs>
+        <w:ind w:left="5040" w:hanging="360"/>
+      </w:pPr>
+    </w:lvl>
+    <w:lvl w:ilvl="7" w:tentative="1">
+      <w:start w:val="1"/>
+      <w:numFmt w:val="decimal"/>
+      <w:lvlText w:val="%8."/>
+      <w:lvlJc w:val="left"/>
+      <w:pPr>
+        <w:tabs>
+          <w:tab w:val="num" w:pos="5760"/>
+        </w:tabs>
+        <w:ind w:left="5760" w:hanging="360"/>
+      </w:pPr>
+    </w:lvl>
+    <w:lvl w:ilvl="8" w:tentative="1">
+      <w:start w:val="1"/>
+      <w:numFmt w:val="decimal"/>
+      <w:lvlText w:val="%9."/>
+      <w:lvlJc w:val="left"/>
+      <w:pPr>
+        <w:tabs>
+          <w:tab w:val="num" w:pos="6480"/>
+        </w:tabs>
+        <w:ind w:left="6480" w:hanging="360"/>
+      </w:pPr>
+    </w:lvl>
+  </w:abstractNum>
+  <w:abstractNum w:abstractNumId="21" w15:restartNumberingAfterBreak="0">
     <w:nsid w:val="660650FA"/>
     <w:multiLevelType w:val="hybridMultilevel"/>
     <w:tmpl w:val="90F8FEB2"/>
@@ -47671,7 +49710,7 @@
       </w:rPr>
     </w:lvl>
   </w:abstractNum>
-  <w:abstractNum w:abstractNumId="20" w15:restartNumberingAfterBreak="0">
+  <w:abstractNum w:abstractNumId="22" w15:restartNumberingAfterBreak="0">
     <w:nsid w:val="67951C74"/>
     <w:multiLevelType w:val="hybridMultilevel"/>
     <w:tmpl w:val="75AE26EE"/>
@@ -47784,7 +49823,7 @@
       </w:rPr>
     </w:lvl>
   </w:abstractNum>
-  <w:abstractNum w:abstractNumId="21" w15:restartNumberingAfterBreak="0">
+  <w:abstractNum w:abstractNumId="23" w15:restartNumberingAfterBreak="0">
     <w:nsid w:val="69692438"/>
     <w:multiLevelType w:val="hybridMultilevel"/>
     <w:tmpl w:val="516AE408"/>
@@ -47897,7 +49936,7 @@
       </w:rPr>
     </w:lvl>
   </w:abstractNum>
-  <w:abstractNum w:abstractNumId="22" w15:restartNumberingAfterBreak="0">
+  <w:abstractNum w:abstractNumId="24" w15:restartNumberingAfterBreak="0">
     <w:nsid w:val="7D366107"/>
     <w:multiLevelType w:val="hybridMultilevel"/>
     <w:tmpl w:val="BE266BEE"/>
@@ -47987,7 +50026,7 @@
       </w:pPr>
     </w:lvl>
   </w:abstractNum>
-  <w:abstractNum w:abstractNumId="23" w15:restartNumberingAfterBreak="0">
+  <w:abstractNum w:abstractNumId="25" w15:restartNumberingAfterBreak="0">
     <w:nsid w:val="7F861A6E"/>
     <w:multiLevelType w:val="hybridMultilevel"/>
     <w:tmpl w:val="30AEE1EC"/>
@@ -48077,16 +50116,16 @@
     </w:lvl>
   </w:abstractNum>
   <w:num w:numId="1">
-    <w:abstractNumId w:val="17"/>
+    <w:abstractNumId w:val="18"/>
   </w:num>
   <w:num w:numId="2">
-    <w:abstractNumId w:val="23"/>
+    <w:abstractNumId w:val="25"/>
   </w:num>
   <w:num w:numId="3">
-    <w:abstractNumId w:val="14"/>
+    <w:abstractNumId w:val="15"/>
   </w:num>
   <w:num w:numId="4">
-    <w:abstractNumId w:val="9"/>
+    <w:abstractNumId w:val="10"/>
   </w:num>
   <w:num w:numId="5">
     <w:abstractNumId w:val="5"/>
@@ -48095,58 +50134,64 @@
     <w:abstractNumId w:val="1"/>
   </w:num>
   <w:num w:numId="7">
-    <w:abstractNumId w:val="8"/>
+    <w:abstractNumId w:val="9"/>
   </w:num>
   <w:num w:numId="8">
     <w:abstractNumId w:val="2"/>
   </w:num>
   <w:num w:numId="9">
-    <w:abstractNumId w:val="13"/>
+    <w:abstractNumId w:val="14"/>
   </w:num>
   <w:num w:numId="10">
-    <w:abstractNumId w:val="21"/>
+    <w:abstractNumId w:val="23"/>
   </w:num>
   <w:num w:numId="11">
     <w:abstractNumId w:val="3"/>
   </w:num>
   <w:num w:numId="12">
-    <w:abstractNumId w:val="7"/>
+    <w:abstractNumId w:val="8"/>
   </w:num>
   <w:num w:numId="13">
-    <w:abstractNumId w:val="18"/>
+    <w:abstractNumId w:val="19"/>
   </w:num>
   <w:num w:numId="14">
-    <w:abstractNumId w:val="11"/>
+    <w:abstractNumId w:val="12"/>
   </w:num>
   <w:num w:numId="15">
-    <w:abstractNumId w:val="20"/>
+    <w:abstractNumId w:val="22"/>
   </w:num>
   <w:num w:numId="16">
     <w:abstractNumId w:val="0"/>
   </w:num>
   <w:num w:numId="17">
-    <w:abstractNumId w:val="15"/>
+    <w:abstractNumId w:val="16"/>
   </w:num>
   <w:num w:numId="18">
-    <w:abstractNumId w:val="16"/>
+    <w:abstractNumId w:val="17"/>
   </w:num>
   <w:num w:numId="19">
-    <w:abstractNumId w:val="10"/>
+    <w:abstractNumId w:val="11"/>
   </w:num>
   <w:num w:numId="20">
-    <w:abstractNumId w:val="19"/>
+    <w:abstractNumId w:val="21"/>
   </w:num>
   <w:num w:numId="21">
     <w:abstractNumId w:val="6"/>
   </w:num>
   <w:num w:numId="22">
-    <w:abstractNumId w:val="12"/>
+    <w:abstractNumId w:val="13"/>
   </w:num>
   <w:num w:numId="23">
-    <w:abstractNumId w:val="22"/>
+    <w:abstractNumId w:val="24"/>
   </w:num>
   <w:num w:numId="24">
     <w:abstractNumId w:val="4"/>
+  </w:num>
+  <w:num w:numId="25">
+    <w:abstractNumId w:val="20"/>
+  </w:num>
+  <w:num w:numId="26">
+    <w:abstractNumId w:val="7"/>
   </w:num>
 </w:numbering>
 </file>
@@ -48670,6 +50715,23 @@
       <w:shd w:val="clear" w:color="auto" w:fill="E1DFDD"/>
     </w:rPr>
   </w:style>
+  <w:style w:type="paragraph" w:styleId="NormalWeb">
+    <w:name w:val="Normal (Web)"/>
+    <w:basedOn w:val="Normal"/>
+    <w:uiPriority w:val="99"/>
+    <w:semiHidden/>
+    <w:unhideWhenUsed/>
+    <w:rsid w:val="00FC7528"/>
+    <w:pPr>
+      <w:spacing w:before="100" w:beforeAutospacing="1" w:after="100" w:afterAutospacing="1" w:line="240" w:lineRule="auto"/>
+    </w:pPr>
+    <w:rPr>
+      <w:rFonts w:ascii="Times New Roman" w:eastAsia="Times New Roman" w:hAnsi="Times New Roman" w:cs="Times New Roman"/>
+      <w:sz w:val="24"/>
+      <w:szCs w:val="24"/>
+      <w:lang w:eastAsia="en-IN"/>
+    </w:rPr>
+  </w:style>
 </w:styles>
 </file>
 

</xml_diff>